<commit_message>
Documentos da Apresentação Arrumados, e Lista de Pedido refatorada
</commit_message>
<xml_diff>
--- a/Documentos/Documentos do Projeto/Descrição de Casos de Teste/TESTES_FATEC-1.docx
+++ b/Documentos/Documentos do Projeto/Descrição de Casos de Teste/TESTES_FATEC-1.docx
@@ -1731,6 +1731,16 @@
         <w:t>.</w:t>
       </w:r>
     </w:p>
+    <w:p>
+      <w:pPr>
+        <w:spacing w:before="240"/>
+        <w:jc w:val="both"/>
+        <w:rPr>
+          <w:rFonts w:ascii="Arial" w:hAnsi="Arial" w:cs="Arial"/>
+          <w:color w:val="000000" w:themeColor="text1"/>
+        </w:rPr>
+      </w:pPr>
+    </w:p>
     <w:tbl>
       <w:tblPr>
         <w:tblStyle w:val="TabeladeGrade5Escura-nfase3"/>
@@ -2619,7 +2629,7 @@
       </w:tr>
       <w:tr>
         <w:trPr>
-          <w:trHeight w:val="1251"/>
+          <w:trHeight w:val="1985"/>
         </w:trPr>
         <w:tc>
           <w:tcPr>
@@ -2894,25 +2904,28 @@
                 <w:sz w:val="22"/>
                 <w:szCs w:val="22"/>
               </w:rPr>
-              <w:t>Estar logado como “admin@admin.com”;</w:t>
-            </w:r>
-          </w:p>
-          <w:p>
-            <w:pPr>
-              <w:pStyle w:val="PargrafodaLista"/>
-              <w:numPr>
-                <w:ilvl w:val="0"/>
-                <w:numId w:val="6"/>
-              </w:numPr>
-              <w:spacing w:after="0" w:line="240" w:lineRule="auto"/>
-              <w:jc w:val="both"/>
+              <w:t xml:space="preserve">Estar logado como </w:t>
+            </w:r>
+            <w:hyperlink r:id="rId11" w:history="1">
+              <w:r>
+                <w:rPr>
+                  <w:rStyle w:val="Hyperlink"/>
+                  <w:rFonts w:ascii="Arial" w:hAnsi="Arial" w:cs="Arial"/>
+                  <w:sz w:val="22"/>
+                  <w:szCs w:val="22"/>
+                </w:rPr>
+                <w:t>admin@admin.com</w:t>
+              </w:r>
+            </w:hyperlink>
+            <w:r>
               <w:rPr>
                 <w:rFonts w:ascii="Arial" w:hAnsi="Arial" w:cs="Arial"/>
                 <w:color w:val="000000" w:themeColor="text1"/>
                 <w:sz w:val="22"/>
                 <w:szCs w:val="22"/>
               </w:rPr>
-            </w:pPr>
+              <w:t xml:space="preserve"> que corresponde como a conta do administrador do sistema</w:t>
+            </w:r>
             <w:r>
               <w:rPr>
                 <w:rFonts w:ascii="Arial" w:hAnsi="Arial" w:cs="Arial"/>
@@ -2920,39 +2933,8 @@
                 <w:sz w:val="22"/>
                 <w:szCs w:val="22"/>
               </w:rPr>
-              <w:t>Acessar</w:t>
-            </w:r>
-            <w:r>
-              <w:rPr>
-                <w:rFonts w:ascii="Arial" w:hAnsi="Arial" w:cs="Arial"/>
-                <w:color w:val="000000" w:themeColor="text1"/>
-                <w:sz w:val="22"/>
-                <w:szCs w:val="22"/>
-              </w:rPr>
-              <w:t xml:space="preserve"> o detalhe de um pedido</w:t>
-            </w:r>
-            <w:r>
-              <w:rPr>
-                <w:rFonts w:ascii="Arial" w:hAnsi="Arial" w:cs="Arial"/>
-                <w:color w:val="000000" w:themeColor="text1"/>
-                <w:sz w:val="22"/>
-                <w:szCs w:val="22"/>
-              </w:rPr>
-              <w:t xml:space="preserve"> página de lista de Pedidos </w:t>
-            </w:r>
-          </w:p>
-          <w:p>
-            <w:pPr>
-              <w:pStyle w:val="PargrafodaLista"/>
-              <w:spacing w:after="0" w:line="240" w:lineRule="auto"/>
-              <w:jc w:val="both"/>
-              <w:rPr>
-                <w:rFonts w:ascii="Arial" w:hAnsi="Arial" w:cs="Arial"/>
-                <w:color w:val="000000" w:themeColor="text1"/>
-                <w:sz w:val="22"/>
-                <w:szCs w:val="22"/>
-              </w:rPr>
-            </w:pPr>
+              <w:t>;</w:t>
+            </w:r>
           </w:p>
         </w:tc>
       </w:tr>
@@ -3030,7 +3012,7 @@
       </w:tr>
       <w:tr>
         <w:trPr>
-          <w:trHeight w:val="496"/>
+          <w:trHeight w:val="258"/>
         </w:trPr>
         <w:tc>
           <w:tcPr>
@@ -3040,14 +3022,14 @@
             <w:pPr>
               <w:rPr>
                 <w:rFonts w:ascii="Arial" w:hAnsi="Arial" w:cs="Arial"/>
-                <w:bCs/>
-                <w:color w:val="000000" w:themeColor="text1"/>
-              </w:rPr>
-            </w:pPr>
-            <w:r>
-              <w:rPr>
-                <w:rFonts w:ascii="Arial" w:hAnsi="Arial" w:cs="Arial"/>
-                <w:bCs/>
+                <w:b/>
+                <w:color w:val="000000" w:themeColor="text1"/>
+              </w:rPr>
+            </w:pPr>
+            <w:r>
+              <w:rPr>
+                <w:rFonts w:ascii="Arial" w:hAnsi="Arial" w:cs="Arial"/>
+                <w:b/>
                 <w:color w:val="000000" w:themeColor="text1"/>
               </w:rPr>
               <w:t>1</w:t>
@@ -3060,28 +3042,19 @@
           </w:tcPr>
           <w:p>
             <w:pPr>
-              <w:jc w:val="both"/>
-              <w:rPr>
-                <w:rFonts w:ascii="Arial" w:hAnsi="Arial" w:cs="Arial"/>
-                <w:bCs/>
-                <w:color w:val="000000" w:themeColor="text1"/>
-              </w:rPr>
-            </w:pPr>
-            <w:r>
-              <w:rPr>
-                <w:rFonts w:ascii="Arial" w:hAnsi="Arial" w:cs="Arial"/>
-                <w:bCs/>
-                <w:color w:val="000000" w:themeColor="text1"/>
-              </w:rPr>
-              <w:t>Selecionar Status na</w:t>
-            </w:r>
-            <w:r>
-              <w:rPr>
-                <w:rFonts w:ascii="Arial" w:hAnsi="Arial" w:cs="Arial"/>
-                <w:bCs/>
-                <w:color w:val="000000" w:themeColor="text1"/>
-              </w:rPr>
-              <w:t xml:space="preserve"> caixa de seleção</w:t>
+              <w:rPr>
+                <w:rFonts w:ascii="Arial" w:hAnsi="Arial" w:cs="Arial"/>
+                <w:bCs/>
+                <w:color w:val="000000" w:themeColor="text1"/>
+              </w:rPr>
+            </w:pPr>
+            <w:r>
+              <w:rPr>
+                <w:rFonts w:ascii="Arial" w:hAnsi="Arial" w:cs="Arial"/>
+                <w:bCs/>
+                <w:color w:val="000000" w:themeColor="text1"/>
+              </w:rPr>
+              <w:t>Acessar Painel Administrativo</w:t>
             </w:r>
           </w:p>
         </w:tc>
@@ -3091,186 +3064,170 @@
           </w:tcPr>
           <w:p>
             <w:pPr>
-              <w:jc w:val="both"/>
-              <w:rPr>
-                <w:rFonts w:ascii="Arial" w:hAnsi="Arial" w:cs="Arial"/>
-                <w:color w:val="000000" w:themeColor="text1"/>
-              </w:rPr>
-            </w:pPr>
-            <w:r>
-              <w:rPr>
-                <w:rFonts w:ascii="Arial" w:hAnsi="Arial" w:cs="Arial"/>
-                <w:color w:val="000000" w:themeColor="text1"/>
-              </w:rPr>
-              <w:t>Aparecer</w:t>
-            </w:r>
-            <w:r>
-              <w:rPr>
-                <w:rFonts w:ascii="Arial" w:hAnsi="Arial" w:cs="Arial"/>
-                <w:color w:val="000000" w:themeColor="text1"/>
-              </w:rPr>
-              <w:t>á uma</w:t>
-            </w:r>
-            <w:r>
-              <w:rPr>
-                <w:rFonts w:ascii="Arial" w:hAnsi="Arial" w:cs="Arial"/>
-                <w:color w:val="000000" w:themeColor="text1"/>
-              </w:rPr>
-              <w:t xml:space="preserve"> lista de Status possíveis do pedido, tais como </w:t>
-            </w:r>
-            <w:r>
-              <w:rPr>
-                <w:rFonts w:ascii="Arial" w:hAnsi="Arial" w:cs="Arial"/>
-                <w:color w:val="000000" w:themeColor="text1"/>
-              </w:rPr>
-              <w:t>Pendente,</w:t>
-            </w:r>
-            <w:r>
-              <w:rPr>
-                <w:rFonts w:ascii="Arial" w:hAnsi="Arial" w:cs="Arial"/>
-                <w:color w:val="000000" w:themeColor="text1"/>
-              </w:rPr>
-              <w:t xml:space="preserve"> </w:t>
-            </w:r>
-            <w:r>
-              <w:rPr>
-                <w:rFonts w:ascii="Arial" w:hAnsi="Arial" w:cs="Arial"/>
-                <w:color w:val="000000" w:themeColor="text1"/>
-              </w:rPr>
-              <w:t>Aceito,</w:t>
-            </w:r>
-            <w:r>
-              <w:rPr>
-                <w:rFonts w:ascii="Arial" w:hAnsi="Arial" w:cs="Arial"/>
-                <w:color w:val="000000" w:themeColor="text1"/>
-              </w:rPr>
-              <w:t xml:space="preserve"> </w:t>
-            </w:r>
-            <w:r>
-              <w:rPr>
-                <w:rFonts w:ascii="Arial" w:hAnsi="Arial" w:cs="Arial"/>
-                <w:color w:val="000000" w:themeColor="text1"/>
-              </w:rPr>
-              <w:t>Recusado,</w:t>
-            </w:r>
-            <w:r>
-              <w:rPr>
-                <w:rFonts w:ascii="Arial" w:hAnsi="Arial" w:cs="Arial"/>
-                <w:color w:val="000000" w:themeColor="text1"/>
-              </w:rPr>
-              <w:t xml:space="preserve"> </w:t>
-            </w:r>
-            <w:r>
-              <w:rPr>
-                <w:rFonts w:ascii="Arial" w:hAnsi="Arial" w:cs="Arial"/>
-                <w:color w:val="000000" w:themeColor="text1"/>
-              </w:rPr>
-              <w:t>Separa</w:t>
-            </w:r>
-            <w:r>
-              <w:rPr>
-                <w:rFonts w:ascii="Arial" w:hAnsi="Arial" w:cs="Arial"/>
-                <w:color w:val="000000" w:themeColor="text1"/>
-              </w:rPr>
-              <w:t>çã</w:t>
-            </w:r>
-            <w:r>
-              <w:rPr>
-                <w:rFonts w:ascii="Arial" w:hAnsi="Arial" w:cs="Arial"/>
-                <w:color w:val="000000" w:themeColor="text1"/>
-              </w:rPr>
-              <w:t>o,</w:t>
-            </w:r>
-            <w:r>
-              <w:rPr>
-                <w:rFonts w:ascii="Arial" w:hAnsi="Arial" w:cs="Arial"/>
-                <w:color w:val="000000" w:themeColor="text1"/>
-              </w:rPr>
-              <w:t xml:space="preserve"> </w:t>
-            </w:r>
-            <w:r>
-              <w:rPr>
-                <w:rFonts w:ascii="Arial" w:hAnsi="Arial" w:cs="Arial"/>
-                <w:color w:val="000000" w:themeColor="text1"/>
-              </w:rPr>
-              <w:t>Transporte,</w:t>
-            </w:r>
-            <w:r>
-              <w:rPr>
-                <w:rFonts w:ascii="Arial" w:hAnsi="Arial" w:cs="Arial"/>
-                <w:color w:val="000000" w:themeColor="text1"/>
-              </w:rPr>
-              <w:t xml:space="preserve"> </w:t>
-            </w:r>
-            <w:r>
-              <w:rPr>
-                <w:rFonts w:ascii="Arial" w:hAnsi="Arial" w:cs="Arial"/>
-                <w:color w:val="000000" w:themeColor="text1"/>
-              </w:rPr>
-              <w:t>Entregue,</w:t>
-            </w:r>
-            <w:r>
-              <w:rPr>
-                <w:rFonts w:ascii="Arial" w:hAnsi="Arial" w:cs="Arial"/>
-                <w:color w:val="000000" w:themeColor="text1"/>
-              </w:rPr>
-              <w:t xml:space="preserve"> </w:t>
-            </w:r>
-            <w:r>
-              <w:rPr>
-                <w:rFonts w:ascii="Arial" w:hAnsi="Arial" w:cs="Arial"/>
-                <w:color w:val="000000" w:themeColor="text1"/>
-              </w:rPr>
-              <w:t>Troca,</w:t>
-            </w:r>
-            <w:r>
-              <w:rPr>
-                <w:rFonts w:ascii="Arial" w:hAnsi="Arial" w:cs="Arial"/>
-                <w:color w:val="000000" w:themeColor="text1"/>
-              </w:rPr>
-              <w:t xml:space="preserve"> </w:t>
-            </w:r>
-            <w:r>
-              <w:rPr>
-                <w:rFonts w:ascii="Arial" w:hAnsi="Arial" w:cs="Arial"/>
-                <w:color w:val="000000" w:themeColor="text1"/>
-              </w:rPr>
-              <w:t>Troca</w:t>
-            </w:r>
-            <w:r>
-              <w:rPr>
-                <w:rFonts w:ascii="Arial" w:hAnsi="Arial" w:cs="Arial"/>
-                <w:color w:val="000000" w:themeColor="text1"/>
-              </w:rPr>
-              <w:t xml:space="preserve"> </w:t>
-            </w:r>
-            <w:r>
-              <w:rPr>
-                <w:rFonts w:ascii="Arial" w:hAnsi="Arial" w:cs="Arial"/>
-                <w:color w:val="000000" w:themeColor="text1"/>
-              </w:rPr>
-              <w:t>negada</w:t>
-            </w:r>
-            <w:r>
-              <w:rPr>
-                <w:rFonts w:ascii="Arial" w:hAnsi="Arial" w:cs="Arial"/>
-                <w:color w:val="000000" w:themeColor="text1"/>
-              </w:rPr>
-              <w:t xml:space="preserve"> e T</w:t>
-            </w:r>
-            <w:r>
-              <w:rPr>
-                <w:rFonts w:ascii="Arial" w:hAnsi="Arial" w:cs="Arial"/>
-                <w:color w:val="000000" w:themeColor="text1"/>
-              </w:rPr>
-              <w:t>rocado</w:t>
-            </w:r>
-            <w:r>
-              <w:rPr>
-                <w:rFonts w:ascii="Arial" w:hAnsi="Arial" w:cs="Arial"/>
-                <w:color w:val="000000" w:themeColor="text1"/>
-              </w:rPr>
-              <w:t>.</w:t>
+              <w:rPr>
+                <w:rFonts w:ascii="Arial" w:hAnsi="Arial" w:cs="Arial"/>
+                <w:bCs/>
+                <w:color w:val="000000" w:themeColor="text1"/>
+              </w:rPr>
+            </w:pPr>
+            <w:r>
+              <w:rPr>
+                <w:rFonts w:ascii="Arial" w:hAnsi="Arial" w:cs="Arial"/>
+                <w:bCs/>
+                <w:color w:val="000000" w:themeColor="text1"/>
+              </w:rPr>
+              <w:t>Redirecionamento para a tela onde se encontra funções administrativas.</w:t>
+            </w:r>
+          </w:p>
+        </w:tc>
+      </w:tr>
+      <w:tr>
+        <w:trPr>
+          <w:cnfStyle w:val="000000100000" w:firstRow="0" w:lastRow="0" w:firstColumn="0" w:lastColumn="0" w:oddVBand="0" w:evenVBand="0" w:oddHBand="1" w:evenHBand="0" w:firstRowFirstColumn="0" w:firstRowLastColumn="0" w:lastRowFirstColumn="0" w:lastRowLastColumn="0"/>
+          <w:trHeight w:val="258"/>
+        </w:trPr>
+        <w:tc>
+          <w:tcPr>
+            <w:tcW w:w="328" w:type="dxa"/>
+          </w:tcPr>
+          <w:p>
+            <w:pPr>
+              <w:rPr>
+                <w:rFonts w:ascii="Arial" w:hAnsi="Arial" w:cs="Arial"/>
+                <w:b/>
+                <w:color w:val="000000" w:themeColor="text1"/>
+              </w:rPr>
+            </w:pPr>
+            <w:r>
+              <w:rPr>
+                <w:rFonts w:ascii="Arial" w:hAnsi="Arial" w:cs="Arial"/>
+                <w:b/>
+                <w:color w:val="000000" w:themeColor="text1"/>
+              </w:rPr>
+              <w:t>2</w:t>
+            </w:r>
+          </w:p>
+        </w:tc>
+        <w:tc>
+          <w:tcPr>
+            <w:tcW w:w="2470" w:type="dxa"/>
+          </w:tcPr>
+          <w:p>
+            <w:pPr>
+              <w:rPr>
+                <w:rFonts w:ascii="Arial" w:hAnsi="Arial" w:cs="Arial"/>
+                <w:bCs/>
+                <w:color w:val="000000" w:themeColor="text1"/>
+              </w:rPr>
+            </w:pPr>
+            <w:r>
+              <w:rPr>
+                <w:rFonts w:ascii="Arial" w:hAnsi="Arial" w:cs="Arial"/>
+                <w:bCs/>
+                <w:color w:val="000000" w:themeColor="text1"/>
+              </w:rPr>
+              <w:t>Selecionar “Lista de Pedidos”</w:t>
+            </w:r>
+          </w:p>
+        </w:tc>
+        <w:tc>
+          <w:tcPr>
+            <w:tcW w:w="6393" w:type="dxa"/>
+          </w:tcPr>
+          <w:p>
+            <w:pPr>
+              <w:rPr>
+                <w:rFonts w:ascii="Arial" w:hAnsi="Arial" w:cs="Arial"/>
+                <w:bCs/>
+                <w:color w:val="000000" w:themeColor="text1"/>
+              </w:rPr>
+            </w:pPr>
+            <w:r>
+              <w:rPr>
+                <w:rFonts w:ascii="Arial" w:hAnsi="Arial" w:cs="Arial"/>
+                <w:bCs/>
+                <w:color w:val="000000" w:themeColor="text1"/>
+              </w:rPr>
+              <w:t>Redirecionamento para lista dos Pedidos no sistema.</w:t>
+            </w:r>
+          </w:p>
+        </w:tc>
+      </w:tr>
+      <w:tr>
+        <w:trPr>
+          <w:trHeight w:val="258"/>
+        </w:trPr>
+        <w:tc>
+          <w:tcPr>
+            <w:tcW w:w="328" w:type="dxa"/>
+          </w:tcPr>
+          <w:p>
+            <w:pPr>
+              <w:rPr>
+                <w:rFonts w:ascii="Arial" w:hAnsi="Arial" w:cs="Arial"/>
+                <w:b/>
+                <w:color w:val="000000" w:themeColor="text1"/>
+              </w:rPr>
+            </w:pPr>
+            <w:r>
+              <w:rPr>
+                <w:rFonts w:ascii="Arial" w:hAnsi="Arial" w:cs="Arial"/>
+                <w:b/>
+                <w:color w:val="000000" w:themeColor="text1"/>
+              </w:rPr>
+              <w:t>3</w:t>
+            </w:r>
+          </w:p>
+        </w:tc>
+        <w:tc>
+          <w:tcPr>
+            <w:tcW w:w="2470" w:type="dxa"/>
+          </w:tcPr>
+          <w:p>
+            <w:pPr>
+              <w:rPr>
+                <w:rFonts w:ascii="Arial" w:hAnsi="Arial" w:cs="Arial"/>
+                <w:bCs/>
+                <w:color w:val="000000" w:themeColor="text1"/>
+              </w:rPr>
+            </w:pPr>
+            <w:r>
+              <w:rPr>
+                <w:rFonts w:ascii="Arial" w:hAnsi="Arial" w:cs="Arial"/>
+                <w:bCs/>
+                <w:color w:val="000000" w:themeColor="text1"/>
+              </w:rPr>
+              <w:t>Selecionar um pedido que esteja com o Status de “Em Troca”</w:t>
+            </w:r>
+          </w:p>
+        </w:tc>
+        <w:tc>
+          <w:tcPr>
+            <w:tcW w:w="6393" w:type="dxa"/>
+          </w:tcPr>
+          <w:p>
+            <w:pPr>
+              <w:rPr>
+                <w:rFonts w:ascii="Arial" w:hAnsi="Arial" w:cs="Arial"/>
+                <w:bCs/>
+                <w:color w:val="000000" w:themeColor="text1"/>
+              </w:rPr>
+            </w:pPr>
+            <w:r>
+              <w:rPr>
+                <w:rFonts w:ascii="Arial" w:hAnsi="Arial" w:cs="Arial"/>
+                <w:bCs/>
+                <w:color w:val="000000" w:themeColor="text1"/>
+              </w:rPr>
+              <w:t>Redirecionar para página d</w:t>
+            </w:r>
+            <w:r>
+              <w:rPr>
+                <w:rFonts w:ascii="Arial" w:hAnsi="Arial" w:cs="Arial"/>
+                <w:bCs/>
+                <w:color w:val="000000" w:themeColor="text1"/>
+              </w:rPr>
+              <w:t>o pedido selecionado, mostrando suas informações, como: ID, Status, data...</w:t>
             </w:r>
           </w:p>
         </w:tc>
@@ -3298,7 +3255,7 @@
                 <w:bCs/>
                 <w:color w:val="000000" w:themeColor="text1"/>
               </w:rPr>
-              <w:t>2</w:t>
+              <w:t>4</w:t>
             </w:r>
           </w:p>
         </w:tc>
@@ -3321,6 +3278,276 @@
                 <w:bCs/>
                 <w:color w:val="000000" w:themeColor="text1"/>
               </w:rPr>
+              <w:t>Selecionar Status na</w:t>
+            </w:r>
+            <w:r>
+              <w:rPr>
+                <w:rFonts w:ascii="Arial" w:hAnsi="Arial" w:cs="Arial"/>
+                <w:bCs/>
+                <w:color w:val="000000" w:themeColor="text1"/>
+              </w:rPr>
+              <w:t xml:space="preserve"> caixa de seleção</w:t>
+            </w:r>
+          </w:p>
+        </w:tc>
+        <w:tc>
+          <w:tcPr>
+            <w:tcW w:w="6393" w:type="dxa"/>
+          </w:tcPr>
+          <w:p>
+            <w:pPr>
+              <w:jc w:val="both"/>
+              <w:rPr>
+                <w:rFonts w:ascii="Arial" w:hAnsi="Arial" w:cs="Arial"/>
+                <w:color w:val="000000" w:themeColor="text1"/>
+              </w:rPr>
+            </w:pPr>
+            <w:r>
+              <w:rPr>
+                <w:rFonts w:ascii="Arial" w:hAnsi="Arial" w:cs="Arial"/>
+                <w:color w:val="000000" w:themeColor="text1"/>
+              </w:rPr>
+              <w:t>Aparecer</w:t>
+            </w:r>
+            <w:r>
+              <w:rPr>
+                <w:rFonts w:ascii="Arial" w:hAnsi="Arial" w:cs="Arial"/>
+                <w:color w:val="000000" w:themeColor="text1"/>
+              </w:rPr>
+              <w:t>á uma</w:t>
+            </w:r>
+            <w:r>
+              <w:rPr>
+                <w:rFonts w:ascii="Arial" w:hAnsi="Arial" w:cs="Arial"/>
+                <w:color w:val="000000" w:themeColor="text1"/>
+              </w:rPr>
+              <w:t xml:space="preserve"> lista de Status possíveis do pedido, tais como</w:t>
+            </w:r>
+            <w:r>
+              <w:rPr>
+                <w:rFonts w:ascii="Arial" w:hAnsi="Arial" w:cs="Arial"/>
+                <w:color w:val="000000" w:themeColor="text1"/>
+              </w:rPr>
+              <w:t>:</w:t>
+            </w:r>
+          </w:p>
+          <w:p>
+            <w:pPr>
+              <w:jc w:val="both"/>
+              <w:rPr>
+                <w:rFonts w:ascii="Arial" w:hAnsi="Arial" w:cs="Arial"/>
+                <w:color w:val="000000" w:themeColor="text1"/>
+              </w:rPr>
+            </w:pPr>
+            <w:r>
+              <w:rPr>
+                <w:rFonts w:ascii="Arial" w:hAnsi="Arial" w:cs="Arial"/>
+                <w:color w:val="000000" w:themeColor="text1"/>
+              </w:rPr>
+              <w:t xml:space="preserve"> </w:t>
+            </w:r>
+            <w:r>
+              <w:rPr>
+                <w:rFonts w:ascii="Arial" w:hAnsi="Arial" w:cs="Arial"/>
+                <w:color w:val="000000" w:themeColor="text1"/>
+              </w:rPr>
+              <w:t>Pendente,</w:t>
+            </w:r>
+            <w:r>
+              <w:rPr>
+                <w:rFonts w:ascii="Arial" w:hAnsi="Arial" w:cs="Arial"/>
+                <w:color w:val="000000" w:themeColor="text1"/>
+              </w:rPr>
+              <w:t xml:space="preserve"> </w:t>
+            </w:r>
+            <w:r>
+              <w:rPr>
+                <w:rFonts w:ascii="Arial" w:hAnsi="Arial" w:cs="Arial"/>
+                <w:color w:val="000000" w:themeColor="text1"/>
+              </w:rPr>
+              <w:t>Aceito,</w:t>
+            </w:r>
+            <w:r>
+              <w:rPr>
+                <w:rFonts w:ascii="Arial" w:hAnsi="Arial" w:cs="Arial"/>
+                <w:color w:val="000000" w:themeColor="text1"/>
+              </w:rPr>
+              <w:t xml:space="preserve"> </w:t>
+            </w:r>
+            <w:r>
+              <w:rPr>
+                <w:rFonts w:ascii="Arial" w:hAnsi="Arial" w:cs="Arial"/>
+                <w:color w:val="000000" w:themeColor="text1"/>
+              </w:rPr>
+              <w:t>Recusado,</w:t>
+            </w:r>
+            <w:r>
+              <w:rPr>
+                <w:rFonts w:ascii="Arial" w:hAnsi="Arial" w:cs="Arial"/>
+                <w:color w:val="000000" w:themeColor="text1"/>
+              </w:rPr>
+              <w:t xml:space="preserve"> </w:t>
+            </w:r>
+            <w:r>
+              <w:rPr>
+                <w:rFonts w:ascii="Arial" w:hAnsi="Arial" w:cs="Arial"/>
+                <w:color w:val="000000" w:themeColor="text1"/>
+              </w:rPr>
+              <w:t>Separa</w:t>
+            </w:r>
+            <w:r>
+              <w:rPr>
+                <w:rFonts w:ascii="Arial" w:hAnsi="Arial" w:cs="Arial"/>
+                <w:color w:val="000000" w:themeColor="text1"/>
+              </w:rPr>
+              <w:t>çã</w:t>
+            </w:r>
+            <w:r>
+              <w:rPr>
+                <w:rFonts w:ascii="Arial" w:hAnsi="Arial" w:cs="Arial"/>
+                <w:color w:val="000000" w:themeColor="text1"/>
+              </w:rPr>
+              <w:t>o,</w:t>
+            </w:r>
+            <w:r>
+              <w:rPr>
+                <w:rFonts w:ascii="Arial" w:hAnsi="Arial" w:cs="Arial"/>
+                <w:color w:val="000000" w:themeColor="text1"/>
+              </w:rPr>
+              <w:t xml:space="preserve"> </w:t>
+            </w:r>
+            <w:r>
+              <w:rPr>
+                <w:rFonts w:ascii="Arial" w:hAnsi="Arial" w:cs="Arial"/>
+                <w:color w:val="000000" w:themeColor="text1"/>
+              </w:rPr>
+              <w:t>Transporte,</w:t>
+            </w:r>
+            <w:r>
+              <w:rPr>
+                <w:rFonts w:ascii="Arial" w:hAnsi="Arial" w:cs="Arial"/>
+                <w:color w:val="000000" w:themeColor="text1"/>
+              </w:rPr>
+              <w:t xml:space="preserve"> </w:t>
+            </w:r>
+            <w:r>
+              <w:rPr>
+                <w:rFonts w:ascii="Arial" w:hAnsi="Arial" w:cs="Arial"/>
+                <w:color w:val="000000" w:themeColor="text1"/>
+              </w:rPr>
+              <w:t>Entregue,</w:t>
+            </w:r>
+            <w:r>
+              <w:rPr>
+                <w:rFonts w:ascii="Arial" w:hAnsi="Arial" w:cs="Arial"/>
+                <w:color w:val="000000" w:themeColor="text1"/>
+              </w:rPr>
+              <w:t xml:space="preserve"> </w:t>
+            </w:r>
+            <w:r>
+              <w:rPr>
+                <w:rFonts w:ascii="Arial" w:hAnsi="Arial" w:cs="Arial"/>
+                <w:color w:val="000000" w:themeColor="text1"/>
+              </w:rPr>
+              <w:t>Troca,</w:t>
+            </w:r>
+            <w:r>
+              <w:rPr>
+                <w:rFonts w:ascii="Arial" w:hAnsi="Arial" w:cs="Arial"/>
+                <w:color w:val="000000" w:themeColor="text1"/>
+              </w:rPr>
+              <w:t xml:space="preserve"> </w:t>
+            </w:r>
+            <w:r>
+              <w:rPr>
+                <w:rFonts w:ascii="Arial" w:hAnsi="Arial" w:cs="Arial"/>
+                <w:color w:val="000000" w:themeColor="text1"/>
+              </w:rPr>
+              <w:t>Troca</w:t>
+            </w:r>
+            <w:r>
+              <w:rPr>
+                <w:rFonts w:ascii="Arial" w:hAnsi="Arial" w:cs="Arial"/>
+                <w:color w:val="000000" w:themeColor="text1"/>
+              </w:rPr>
+              <w:t xml:space="preserve"> </w:t>
+            </w:r>
+            <w:r>
+              <w:rPr>
+                <w:rFonts w:ascii="Arial" w:hAnsi="Arial" w:cs="Arial"/>
+                <w:color w:val="000000" w:themeColor="text1"/>
+              </w:rPr>
+              <w:t>negada</w:t>
+            </w:r>
+            <w:r>
+              <w:rPr>
+                <w:rFonts w:ascii="Arial" w:hAnsi="Arial" w:cs="Arial"/>
+                <w:color w:val="000000" w:themeColor="text1"/>
+              </w:rPr>
+              <w:t xml:space="preserve"> e T</w:t>
+            </w:r>
+            <w:r>
+              <w:rPr>
+                <w:rFonts w:ascii="Arial" w:hAnsi="Arial" w:cs="Arial"/>
+                <w:color w:val="000000" w:themeColor="text1"/>
+              </w:rPr>
+              <w:t>rocado</w:t>
+            </w:r>
+            <w:r>
+              <w:rPr>
+                <w:rFonts w:ascii="Arial" w:hAnsi="Arial" w:cs="Arial"/>
+                <w:color w:val="000000" w:themeColor="text1"/>
+              </w:rPr>
+              <w:t>.</w:t>
+            </w:r>
+          </w:p>
+        </w:tc>
+      </w:tr>
+      <w:tr>
+        <w:trPr>
+          <w:trHeight w:val="496"/>
+        </w:trPr>
+        <w:tc>
+          <w:tcPr>
+            <w:tcW w:w="328" w:type="dxa"/>
+          </w:tcPr>
+          <w:p>
+            <w:pPr>
+              <w:rPr>
+                <w:rFonts w:ascii="Arial" w:hAnsi="Arial" w:cs="Arial"/>
+                <w:bCs/>
+                <w:color w:val="000000" w:themeColor="text1"/>
+              </w:rPr>
+            </w:pPr>
+            <w:r>
+              <w:rPr>
+                <w:rFonts w:ascii="Arial" w:hAnsi="Arial" w:cs="Arial"/>
+                <w:bCs/>
+                <w:color w:val="000000" w:themeColor="text1"/>
+              </w:rPr>
+              <w:t>5</w:t>
+            </w:r>
+          </w:p>
+        </w:tc>
+        <w:tc>
+          <w:tcPr>
+            <w:tcW w:w="2470" w:type="dxa"/>
+          </w:tcPr>
+          <w:p>
+            <w:pPr>
+              <w:jc w:val="both"/>
+              <w:rPr>
+                <w:rFonts w:ascii="Arial" w:hAnsi="Arial" w:cs="Arial"/>
+                <w:bCs/>
+                <w:color w:val="000000" w:themeColor="text1"/>
+              </w:rPr>
+            </w:pPr>
+            <w:r>
+              <w:rPr>
+                <w:rFonts w:ascii="Arial" w:hAnsi="Arial" w:cs="Arial"/>
+                <w:bCs/>
+                <w:color w:val="000000" w:themeColor="text1"/>
+              </w:rPr>
               <w:t>Confirmar alterações do Status do Pedido</w:t>
             </w:r>
           </w:p>
@@ -3359,6 +3586,120 @@
                 <w:color w:val="000000" w:themeColor="text1"/>
               </w:rPr>
               <w:t>Retornar para lista de Pedidos.</w:t>
+            </w:r>
+          </w:p>
+        </w:tc>
+      </w:tr>
+      <w:tr>
+        <w:trPr>
+          <w:cnfStyle w:val="000000100000" w:firstRow="0" w:lastRow="0" w:firstColumn="0" w:lastColumn="0" w:oddVBand="0" w:evenVBand="0" w:oddHBand="1" w:evenHBand="0" w:firstRowFirstColumn="0" w:firstRowLastColumn="0" w:lastRowFirstColumn="0" w:lastRowLastColumn="0"/>
+          <w:trHeight w:val="506"/>
+        </w:trPr>
+        <w:tc>
+          <w:tcPr>
+            <w:tcW w:w="2798" w:type="dxa"/>
+            <w:gridSpan w:val="2"/>
+          </w:tcPr>
+          <w:p>
+            <w:pPr>
+              <w:pStyle w:val="TableContents"/>
+              <w:rPr>
+                <w:rFonts w:ascii="Arial" w:hAnsi="Arial" w:cs="Arial"/>
+                <w:b/>
+                <w:color w:val="000000" w:themeColor="text1"/>
+                <w:sz w:val="22"/>
+                <w:szCs w:val="22"/>
+              </w:rPr>
+            </w:pPr>
+            <w:r>
+              <w:rPr>
+                <w:rFonts w:ascii="Arial" w:hAnsi="Arial" w:cs="Arial"/>
+                <w:b/>
+                <w:color w:val="000000" w:themeColor="text1"/>
+                <w:sz w:val="22"/>
+                <w:szCs w:val="22"/>
+              </w:rPr>
+              <w:lastRenderedPageBreak/>
+              <w:t>Referência:</w:t>
+            </w:r>
+          </w:p>
+        </w:tc>
+        <w:tc>
+          <w:tcPr>
+            <w:tcW w:w="6393" w:type="dxa"/>
+          </w:tcPr>
+          <w:p>
+            <w:pPr>
+              <w:jc w:val="both"/>
+              <w:rPr>
+                <w:rFonts w:ascii="Arial" w:hAnsi="Arial" w:cs="Arial"/>
+                <w:color w:val="000000" w:themeColor="text1"/>
+                <w:lang w:eastAsia="pt-BR"/>
+              </w:rPr>
+            </w:pPr>
+            <w:r>
+              <w:rPr>
+                <w:rFonts w:ascii="Arial" w:hAnsi="Arial" w:cs="Arial"/>
+                <w:sz w:val="24"/>
+                <w:szCs w:val="24"/>
+              </w:rPr>
+              <w:t>RF0038</w:t>
+            </w:r>
+            <w:r>
+              <w:rPr>
+                <w:rFonts w:ascii="Arial" w:hAnsi="Arial" w:cs="Arial"/>
+                <w:sz w:val="24"/>
+                <w:szCs w:val="24"/>
+              </w:rPr>
+              <w:t xml:space="preserve">, </w:t>
+            </w:r>
+            <w:r>
+              <w:rPr>
+                <w:rFonts w:ascii="Arial" w:hAnsi="Arial" w:cs="Arial"/>
+                <w:sz w:val="24"/>
+                <w:szCs w:val="24"/>
+              </w:rPr>
+              <w:t>RF0039</w:t>
+            </w:r>
+            <w:r>
+              <w:rPr>
+                <w:rFonts w:ascii="Arial" w:hAnsi="Arial" w:cs="Arial"/>
+                <w:sz w:val="24"/>
+                <w:szCs w:val="24"/>
+              </w:rPr>
+              <w:t xml:space="preserve">, </w:t>
+            </w:r>
+            <w:r>
+              <w:rPr>
+                <w:rFonts w:ascii="Arial" w:hAnsi="Arial" w:cs="Arial"/>
+                <w:sz w:val="24"/>
+                <w:szCs w:val="24"/>
+              </w:rPr>
+              <w:t>RF0040</w:t>
+            </w:r>
+            <w:r>
+              <w:rPr>
+                <w:rFonts w:ascii="Arial" w:hAnsi="Arial" w:cs="Arial"/>
+                <w:sz w:val="24"/>
+                <w:szCs w:val="24"/>
+              </w:rPr>
+              <w:t xml:space="preserve">, </w:t>
+            </w:r>
+            <w:r>
+              <w:rPr>
+                <w:rFonts w:ascii="Arial" w:hAnsi="Arial" w:cs="Arial"/>
+                <w:sz w:val="24"/>
+                <w:szCs w:val="24"/>
+              </w:rPr>
+              <w:t>RF0041</w:t>
+            </w:r>
+            <w:r>
+              <w:rPr>
+                <w:rFonts w:ascii="Arial" w:hAnsi="Arial" w:cs="Arial"/>
+                <w:sz w:val="24"/>
+                <w:szCs w:val="24"/>
+              </w:rPr>
+              <w:t xml:space="preserve">, </w:t>
             </w:r>
           </w:p>
         </w:tc>
@@ -3391,7 +3732,7 @@
                 <w:sz w:val="22"/>
                 <w:szCs w:val="22"/>
               </w:rPr>
-              <w:t>Referência:</w:t>
+              <w:t xml:space="preserve">Observações: </w:t>
             </w:r>
           </w:p>
         </w:tc>
@@ -3404,26 +3745,22 @@
               <w:jc w:val="both"/>
               <w:rPr>
                 <w:rFonts w:ascii="Arial" w:hAnsi="Arial" w:cs="Arial"/>
-                <w:color w:val="000000" w:themeColor="text1"/>
-                <w:lang w:eastAsia="pt-BR"/>
-              </w:rPr>
-            </w:pPr>
+                <w:sz w:val="24"/>
+                <w:szCs w:val="24"/>
+              </w:rPr>
+            </w:pPr>
+            <w:r>
+              <w:rPr>
+                <w:rFonts w:ascii="Arial" w:hAnsi="Arial" w:cs="Arial"/>
+                <w:sz w:val="24"/>
+                <w:szCs w:val="24"/>
+              </w:rPr>
+              <w:t>O administrador pode mudar o status de qualquer pedido para qualquer status existente.</w:t>
+            </w:r>
           </w:p>
         </w:tc>
       </w:tr>
     </w:tbl>
-    <w:p>
-      <w:pPr>
-        <w:rPr>
-          <w:rFonts w:ascii="Arial" w:hAnsi="Arial" w:cs="Arial"/>
-          <w:b/>
-          <w:bCs/>
-          <w:color w:val="000000" w:themeColor="text1"/>
-          <w:sz w:val="26"/>
-          <w:szCs w:val="26"/>
-        </w:rPr>
-      </w:pPr>
-    </w:p>
     <w:p>
       <w:pPr>
         <w:ind w:left="708" w:firstLine="708"/>
@@ -3699,32 +4036,6 @@
               <w:t>Status do Pedido deve ser “Entregue”</w:t>
             </w:r>
           </w:p>
-          <w:p>
-            <w:pPr>
-              <w:pStyle w:val="PargrafodaLista"/>
-              <w:numPr>
-                <w:ilvl w:val="0"/>
-                <w:numId w:val="4"/>
-              </w:numPr>
-              <w:spacing w:after="0" w:line="240" w:lineRule="auto"/>
-              <w:jc w:val="both"/>
-              <w:rPr>
-                <w:rFonts w:ascii="Arial" w:hAnsi="Arial" w:cs="Arial"/>
-                <w:color w:val="000000" w:themeColor="text1"/>
-                <w:sz w:val="22"/>
-                <w:szCs w:val="22"/>
-              </w:rPr>
-            </w:pPr>
-            <w:r>
-              <w:rPr>
-                <w:rFonts w:ascii="Arial" w:hAnsi="Arial" w:cs="Arial"/>
-                <w:color w:val="000000" w:themeColor="text1"/>
-                <w:sz w:val="22"/>
-                <w:szCs w:val="22"/>
-              </w:rPr>
-              <w:t>Cliente deve acessar a tela de “Detalhe do Pedido”</w:t>
-            </w:r>
-          </w:p>
         </w:tc>
       </w:tr>
       <w:tr>
@@ -3801,6 +4112,149 @@
       </w:tr>
       <w:tr>
         <w:trPr>
+          <w:trHeight w:val="258"/>
+        </w:trPr>
+        <w:tc>
+          <w:tcPr>
+            <w:tcW w:w="328" w:type="dxa"/>
+          </w:tcPr>
+          <w:p>
+            <w:pPr>
+              <w:rPr>
+                <w:rFonts w:ascii="Arial" w:hAnsi="Arial" w:cs="Arial"/>
+                <w:b/>
+                <w:color w:val="000000" w:themeColor="text1"/>
+              </w:rPr>
+            </w:pPr>
+            <w:r>
+              <w:rPr>
+                <w:rFonts w:ascii="Arial" w:hAnsi="Arial" w:cs="Arial"/>
+                <w:b/>
+                <w:color w:val="000000" w:themeColor="text1"/>
+              </w:rPr>
+              <w:t>1</w:t>
+            </w:r>
+          </w:p>
+        </w:tc>
+        <w:tc>
+          <w:tcPr>
+            <w:tcW w:w="2470" w:type="dxa"/>
+          </w:tcPr>
+          <w:p>
+            <w:pPr>
+              <w:rPr>
+                <w:rFonts w:ascii="Arial" w:hAnsi="Arial" w:cs="Arial"/>
+                <w:bCs/>
+                <w:color w:val="000000" w:themeColor="text1"/>
+              </w:rPr>
+            </w:pPr>
+            <w:r>
+              <w:rPr>
+                <w:rFonts w:ascii="Arial" w:hAnsi="Arial" w:cs="Arial"/>
+                <w:bCs/>
+                <w:color w:val="000000" w:themeColor="text1"/>
+              </w:rPr>
+              <w:t>Cliente acessa perfil</w:t>
+            </w:r>
+          </w:p>
+        </w:tc>
+        <w:tc>
+          <w:tcPr>
+            <w:tcW w:w="6393" w:type="dxa"/>
+          </w:tcPr>
+          <w:p>
+            <w:pPr>
+              <w:rPr>
+                <w:rFonts w:ascii="Arial" w:hAnsi="Arial" w:cs="Arial"/>
+                <w:bCs/>
+                <w:color w:val="000000" w:themeColor="text1"/>
+              </w:rPr>
+            </w:pPr>
+            <w:r>
+              <w:rPr>
+                <w:rFonts w:ascii="Arial" w:hAnsi="Arial" w:cs="Arial"/>
+                <w:bCs/>
+                <w:color w:val="000000" w:themeColor="text1"/>
+              </w:rPr>
+              <w:t>Redireciona para perfil do cliente, onde ele tem uma lista de pedidos realizados por ele.</w:t>
+            </w:r>
+          </w:p>
+        </w:tc>
+      </w:tr>
+      <w:tr>
+        <w:trPr>
+          <w:cnfStyle w:val="000000100000" w:firstRow="0" w:lastRow="0" w:firstColumn="0" w:lastColumn="0" w:oddVBand="0" w:evenVBand="0" w:oddHBand="1" w:evenHBand="0" w:firstRowFirstColumn="0" w:firstRowLastColumn="0" w:lastRowFirstColumn="0" w:lastRowLastColumn="0"/>
+          <w:trHeight w:val="258"/>
+        </w:trPr>
+        <w:tc>
+          <w:tcPr>
+            <w:tcW w:w="328" w:type="dxa"/>
+          </w:tcPr>
+          <w:p>
+            <w:pPr>
+              <w:rPr>
+                <w:rFonts w:ascii="Arial" w:hAnsi="Arial" w:cs="Arial"/>
+                <w:b/>
+                <w:color w:val="000000" w:themeColor="text1"/>
+              </w:rPr>
+            </w:pPr>
+            <w:r>
+              <w:rPr>
+                <w:rFonts w:ascii="Arial" w:hAnsi="Arial" w:cs="Arial"/>
+                <w:b/>
+                <w:color w:val="000000" w:themeColor="text1"/>
+              </w:rPr>
+              <w:t>2</w:t>
+            </w:r>
+          </w:p>
+        </w:tc>
+        <w:tc>
+          <w:tcPr>
+            <w:tcW w:w="2470" w:type="dxa"/>
+          </w:tcPr>
+          <w:p>
+            <w:pPr>
+              <w:rPr>
+                <w:rFonts w:ascii="Arial" w:hAnsi="Arial" w:cs="Arial"/>
+                <w:bCs/>
+                <w:color w:val="000000" w:themeColor="text1"/>
+              </w:rPr>
+            </w:pPr>
+            <w:r>
+              <w:rPr>
+                <w:rFonts w:ascii="Arial" w:hAnsi="Arial" w:cs="Arial"/>
+                <w:bCs/>
+                <w:color w:val="000000" w:themeColor="text1"/>
+              </w:rPr>
+              <w:t>Cliente acessa pedido que está “Entregue”</w:t>
+            </w:r>
+          </w:p>
+        </w:tc>
+        <w:tc>
+          <w:tcPr>
+            <w:tcW w:w="6393" w:type="dxa"/>
+          </w:tcPr>
+          <w:p>
+            <w:pPr>
+              <w:rPr>
+                <w:rFonts w:ascii="Arial" w:hAnsi="Arial" w:cs="Arial"/>
+                <w:bCs/>
+                <w:color w:val="000000" w:themeColor="text1"/>
+              </w:rPr>
+            </w:pPr>
+            <w:r>
+              <w:rPr>
+                <w:rFonts w:ascii="Arial" w:hAnsi="Arial" w:cs="Arial"/>
+                <w:bCs/>
+                <w:color w:val="000000" w:themeColor="text1"/>
+              </w:rPr>
+              <w:t>Redireciona para o detalhamento do Pedido, mostrando suas informações, como Status, e botão para Solicitar Troca.</w:t>
+            </w:r>
+          </w:p>
+        </w:tc>
+      </w:tr>
+      <w:tr>
+        <w:trPr>
           <w:trHeight w:val="496"/>
         </w:trPr>
         <w:tc>
@@ -3821,7 +4275,7 @@
                 <w:bCs/>
                 <w:color w:val="000000" w:themeColor="text1"/>
               </w:rPr>
-              <w:t>1</w:t>
+              <w:t>3</w:t>
             </w:r>
           </w:p>
         </w:tc>
@@ -3909,7 +4363,7 @@
                 <w:bCs/>
                 <w:color w:val="000000" w:themeColor="text1"/>
               </w:rPr>
-              <w:t>2</w:t>
+              <w:t>4</w:t>
             </w:r>
           </w:p>
         </w:tc>
@@ -4081,22 +4535,29 @@
                 <w:color w:val="000000" w:themeColor="text1"/>
               </w:rPr>
             </w:pPr>
-          </w:p>
-          <w:p>
-            <w:pPr>
+            <w:r>
               <w:rPr>
                 <w:rFonts w:ascii="Arial" w:eastAsia="Droid Sans Fallback" w:hAnsi="Arial" w:cs="Arial"/>
                 <w:color w:val="000000" w:themeColor="text1"/>
               </w:rPr>
-            </w:pPr>
-          </w:p>
-          <w:p>
-            <w:pPr>
+              <w:t xml:space="preserve">Ele deve selecionar no mínimo 1 produto, não importando se é de um produto único, mas sim do pedido como um todo. </w:t>
+            </w:r>
+            <w:proofErr w:type="spellStart"/>
+            <w:r>
               <w:rPr>
                 <w:rFonts w:ascii="Arial" w:eastAsia="Droid Sans Fallback" w:hAnsi="Arial" w:cs="Arial"/>
                 <w:color w:val="000000" w:themeColor="text1"/>
               </w:rPr>
-            </w:pPr>
+              <w:t>Ex</w:t>
+            </w:r>
+            <w:proofErr w:type="spellEnd"/>
+            <w:r>
+              <w:rPr>
+                <w:rFonts w:ascii="Arial" w:eastAsia="Droid Sans Fallback" w:hAnsi="Arial" w:cs="Arial"/>
+                <w:color w:val="000000" w:themeColor="text1"/>
+              </w:rPr>
+              <w:t xml:space="preserve">: tenho um pedido com o Produto A e Produto B. Ao solicitar troca, eu posso escolher 1 unidade do Produto A e nenhuma do Produto B para ser trocado. </w:t>
+            </w:r>
           </w:p>
         </w:tc>
       </w:tr>
@@ -4135,20 +4596,20 @@
         </w:trPr>
         <w:tc>
           <w:tcPr>
-            <w:tcW w:w="328" w:type="dxa"/>
-          </w:tcPr>
-          <w:p>
-            <w:pPr>
-              <w:rPr>
-                <w:rFonts w:ascii="Arial" w:hAnsi="Arial" w:cs="Arial"/>
-                <w:color w:val="000000" w:themeColor="text1"/>
-              </w:rPr>
-            </w:pPr>
-          </w:p>
-        </w:tc>
-        <w:tc>
-          <w:tcPr>
-            <w:tcW w:w="8863" w:type="dxa"/>
+            <w:tcW w:w="339" w:type="dxa"/>
+          </w:tcPr>
+          <w:p>
+            <w:pPr>
+              <w:rPr>
+                <w:rFonts w:ascii="Arial" w:hAnsi="Arial" w:cs="Arial"/>
+                <w:color w:val="000000" w:themeColor="text1"/>
+              </w:rPr>
+            </w:pPr>
+          </w:p>
+        </w:tc>
+        <w:tc>
+          <w:tcPr>
+            <w:tcW w:w="8852" w:type="dxa"/>
             <w:gridSpan w:val="2"/>
           </w:tcPr>
           <w:p>
@@ -4339,21 +4800,8 @@
                 <w:sz w:val="22"/>
                 <w:szCs w:val="22"/>
               </w:rPr>
-              <w:t>Estar na tela de “Aceita Troca”.</w:t>
-            </w:r>
-          </w:p>
-          <w:p>
-            <w:pPr>
-              <w:pStyle w:val="PargrafodaLista"/>
-              <w:spacing w:after="0" w:line="240" w:lineRule="auto"/>
-              <w:jc w:val="both"/>
-              <w:rPr>
-                <w:rFonts w:ascii="Arial" w:hAnsi="Arial" w:cs="Arial"/>
-                <w:color w:val="000000" w:themeColor="text1"/>
-                <w:sz w:val="22"/>
-                <w:szCs w:val="22"/>
-              </w:rPr>
-            </w:pPr>
+              <w:t>Estar logado como admin@admin.com que corresponde como a conta do administrador do sistema;</w:t>
+            </w:r>
           </w:p>
         </w:tc>
       </w:tr>
@@ -4364,7 +4812,7 @@
         </w:trPr>
         <w:tc>
           <w:tcPr>
-            <w:tcW w:w="328" w:type="dxa"/>
+            <w:tcW w:w="339" w:type="dxa"/>
           </w:tcPr>
           <w:p>
             <w:pPr>
@@ -4386,7 +4834,7 @@
         </w:tc>
         <w:tc>
           <w:tcPr>
-            <w:tcW w:w="2470" w:type="dxa"/>
+            <w:tcW w:w="2468" w:type="dxa"/>
           </w:tcPr>
           <w:p>
             <w:pPr>
@@ -4408,7 +4856,7 @@
         </w:tc>
         <w:tc>
           <w:tcPr>
-            <w:tcW w:w="6393" w:type="dxa"/>
+            <w:tcW w:w="6384" w:type="dxa"/>
           </w:tcPr>
           <w:p>
             <w:pPr>
@@ -4431,33 +4879,256 @@
       </w:tr>
       <w:tr>
         <w:trPr>
+          <w:trHeight w:val="258"/>
+        </w:trPr>
+        <w:tc>
+          <w:tcPr>
+            <w:tcW w:w="339" w:type="dxa"/>
+          </w:tcPr>
+          <w:p>
+            <w:pPr>
+              <w:rPr>
+                <w:rFonts w:ascii="Arial" w:hAnsi="Arial" w:cs="Arial"/>
+                <w:bCs/>
+                <w:color w:val="000000" w:themeColor="text1"/>
+              </w:rPr>
+            </w:pPr>
+            <w:r>
+              <w:rPr>
+                <w:rFonts w:ascii="Arial" w:hAnsi="Arial" w:cs="Arial"/>
+                <w:bCs/>
+                <w:color w:val="000000" w:themeColor="text1"/>
+              </w:rPr>
+              <w:t>1</w:t>
+            </w:r>
+          </w:p>
+        </w:tc>
+        <w:tc>
+          <w:tcPr>
+            <w:tcW w:w="2468" w:type="dxa"/>
+          </w:tcPr>
+          <w:p>
+            <w:pPr>
+              <w:rPr>
+                <w:rFonts w:ascii="Arial" w:hAnsi="Arial" w:cs="Arial"/>
+                <w:bCs/>
+                <w:color w:val="000000" w:themeColor="text1"/>
+              </w:rPr>
+            </w:pPr>
+            <w:r>
+              <w:rPr>
+                <w:rFonts w:ascii="Arial" w:hAnsi="Arial" w:cs="Arial"/>
+                <w:bCs/>
+                <w:color w:val="000000" w:themeColor="text1"/>
+              </w:rPr>
+              <w:t>Acessar Painel Administrativo</w:t>
+            </w:r>
+          </w:p>
+        </w:tc>
+        <w:tc>
+          <w:tcPr>
+            <w:tcW w:w="6384" w:type="dxa"/>
+          </w:tcPr>
+          <w:p>
+            <w:pPr>
+              <w:rPr>
+                <w:rFonts w:ascii="Arial" w:hAnsi="Arial" w:cs="Arial"/>
+                <w:bCs/>
+                <w:color w:val="000000" w:themeColor="text1"/>
+              </w:rPr>
+            </w:pPr>
+            <w:r>
+              <w:rPr>
+                <w:rFonts w:ascii="Arial" w:hAnsi="Arial" w:cs="Arial"/>
+                <w:bCs/>
+                <w:color w:val="000000" w:themeColor="text1"/>
+              </w:rPr>
+              <w:t>Redirecionamento para a tela onde se encontra funções administrativas.</w:t>
+            </w:r>
+          </w:p>
+        </w:tc>
+      </w:tr>
+      <w:tr>
+        <w:trPr>
+          <w:cnfStyle w:val="000000100000" w:firstRow="0" w:lastRow="0" w:firstColumn="0" w:lastColumn="0" w:oddVBand="0" w:evenVBand="0" w:oddHBand="1" w:evenHBand="0" w:firstRowFirstColumn="0" w:firstRowLastColumn="0" w:lastRowFirstColumn="0" w:lastRowLastColumn="0"/>
+          <w:trHeight w:val="258"/>
+        </w:trPr>
+        <w:tc>
+          <w:tcPr>
+            <w:tcW w:w="339" w:type="dxa"/>
+          </w:tcPr>
+          <w:p>
+            <w:pPr>
+              <w:rPr>
+                <w:rFonts w:ascii="Arial" w:hAnsi="Arial" w:cs="Arial"/>
+                <w:bCs/>
+                <w:color w:val="000000" w:themeColor="text1"/>
+              </w:rPr>
+            </w:pPr>
+            <w:r>
+              <w:rPr>
+                <w:rFonts w:ascii="Arial" w:hAnsi="Arial" w:cs="Arial"/>
+                <w:bCs/>
+                <w:color w:val="000000" w:themeColor="text1"/>
+              </w:rPr>
+              <w:t>2</w:t>
+            </w:r>
+          </w:p>
+        </w:tc>
+        <w:tc>
+          <w:tcPr>
+            <w:tcW w:w="2468" w:type="dxa"/>
+          </w:tcPr>
+          <w:p>
+            <w:pPr>
+              <w:rPr>
+                <w:rFonts w:ascii="Arial" w:hAnsi="Arial" w:cs="Arial"/>
+                <w:bCs/>
+                <w:color w:val="000000" w:themeColor="text1"/>
+              </w:rPr>
+            </w:pPr>
+            <w:r>
+              <w:rPr>
+                <w:rFonts w:ascii="Arial" w:hAnsi="Arial" w:cs="Arial"/>
+                <w:bCs/>
+                <w:color w:val="000000" w:themeColor="text1"/>
+              </w:rPr>
+              <w:t>Selecionar “Lista de Pedidos”</w:t>
+            </w:r>
+          </w:p>
+        </w:tc>
+        <w:tc>
+          <w:tcPr>
+            <w:tcW w:w="6384" w:type="dxa"/>
+          </w:tcPr>
+          <w:p>
+            <w:pPr>
+              <w:rPr>
+                <w:rFonts w:ascii="Arial" w:hAnsi="Arial" w:cs="Arial"/>
+                <w:bCs/>
+                <w:color w:val="000000" w:themeColor="text1"/>
+              </w:rPr>
+            </w:pPr>
+            <w:r>
+              <w:rPr>
+                <w:rFonts w:ascii="Arial" w:hAnsi="Arial" w:cs="Arial"/>
+                <w:bCs/>
+                <w:color w:val="000000" w:themeColor="text1"/>
+              </w:rPr>
+              <w:t>Redirecionamento para lista dos Pedidos no sistema.</w:t>
+            </w:r>
+          </w:p>
+        </w:tc>
+      </w:tr>
+      <w:tr>
+        <w:trPr>
+          <w:trHeight w:val="258"/>
+        </w:trPr>
+        <w:tc>
+          <w:tcPr>
+            <w:tcW w:w="339" w:type="dxa"/>
+          </w:tcPr>
+          <w:p>
+            <w:pPr>
+              <w:rPr>
+                <w:rFonts w:ascii="Arial" w:hAnsi="Arial" w:cs="Arial"/>
+                <w:bCs/>
+                <w:color w:val="000000" w:themeColor="text1"/>
+              </w:rPr>
+            </w:pPr>
+            <w:r>
+              <w:rPr>
+                <w:rFonts w:ascii="Arial" w:hAnsi="Arial" w:cs="Arial"/>
+                <w:bCs/>
+                <w:color w:val="000000" w:themeColor="text1"/>
+              </w:rPr>
+              <w:t>3</w:t>
+            </w:r>
+          </w:p>
+        </w:tc>
+        <w:tc>
+          <w:tcPr>
+            <w:tcW w:w="2468" w:type="dxa"/>
+          </w:tcPr>
+          <w:p>
+            <w:pPr>
+              <w:rPr>
+                <w:rFonts w:ascii="Arial" w:hAnsi="Arial" w:cs="Arial"/>
+                <w:bCs/>
+                <w:color w:val="000000" w:themeColor="text1"/>
+              </w:rPr>
+            </w:pPr>
+            <w:r>
+              <w:rPr>
+                <w:rFonts w:ascii="Arial" w:hAnsi="Arial" w:cs="Arial"/>
+                <w:bCs/>
+                <w:color w:val="000000" w:themeColor="text1"/>
+              </w:rPr>
+              <w:t>Selecionar um pedido que esteja com o Status de “Troca”</w:t>
+            </w:r>
+          </w:p>
+        </w:tc>
+        <w:tc>
+          <w:tcPr>
+            <w:tcW w:w="6384" w:type="dxa"/>
+          </w:tcPr>
+          <w:p>
+            <w:pPr>
+              <w:rPr>
+                <w:rFonts w:ascii="Arial" w:hAnsi="Arial" w:cs="Arial"/>
+                <w:bCs/>
+                <w:color w:val="000000" w:themeColor="text1"/>
+              </w:rPr>
+            </w:pPr>
+            <w:r>
+              <w:rPr>
+                <w:rFonts w:ascii="Arial" w:hAnsi="Arial" w:cs="Arial"/>
+                <w:bCs/>
+                <w:color w:val="000000" w:themeColor="text1"/>
+              </w:rPr>
+              <w:t>Redirecionar para página do pedido selecionado, mostrando suas informações</w:t>
+            </w:r>
+            <w:r>
+              <w:rPr>
+                <w:rFonts w:ascii="Arial" w:hAnsi="Arial" w:cs="Arial"/>
+                <w:bCs/>
+                <w:color w:val="000000" w:themeColor="text1"/>
+              </w:rPr>
+              <w:t xml:space="preserve"> e botões para aceitar ou recusar a troca.</w:t>
+            </w:r>
+          </w:p>
+        </w:tc>
+      </w:tr>
+      <w:tr>
+        <w:trPr>
+          <w:cnfStyle w:val="000000100000" w:firstRow="0" w:lastRow="0" w:firstColumn="0" w:lastColumn="0" w:oddVBand="0" w:evenVBand="0" w:oddHBand="1" w:evenHBand="0" w:firstRowFirstColumn="0" w:firstRowLastColumn="0" w:lastRowFirstColumn="0" w:lastRowLastColumn="0"/>
           <w:trHeight w:val="496"/>
         </w:trPr>
         <w:tc>
           <w:tcPr>
-            <w:tcW w:w="328" w:type="dxa"/>
-          </w:tcPr>
-          <w:p>
-            <w:pPr>
-              <w:rPr>
-                <w:rFonts w:ascii="Arial" w:hAnsi="Arial" w:cs="Arial"/>
-                <w:bCs/>
-                <w:color w:val="000000" w:themeColor="text1"/>
-              </w:rPr>
-            </w:pPr>
-            <w:r>
-              <w:rPr>
-                <w:rFonts w:ascii="Arial" w:hAnsi="Arial" w:cs="Arial"/>
-                <w:bCs/>
-                <w:color w:val="000000" w:themeColor="text1"/>
-              </w:rPr>
-              <w:t>1</w:t>
-            </w:r>
-          </w:p>
-        </w:tc>
-        <w:tc>
-          <w:tcPr>
-            <w:tcW w:w="2470" w:type="dxa"/>
+            <w:tcW w:w="339" w:type="dxa"/>
+          </w:tcPr>
+          <w:p>
+            <w:pPr>
+              <w:rPr>
+                <w:rFonts w:ascii="Arial" w:hAnsi="Arial" w:cs="Arial"/>
+                <w:bCs/>
+                <w:color w:val="000000" w:themeColor="text1"/>
+              </w:rPr>
+            </w:pPr>
+            <w:r>
+              <w:rPr>
+                <w:rFonts w:ascii="Arial" w:hAnsi="Arial" w:cs="Arial"/>
+                <w:bCs/>
+                <w:color w:val="000000" w:themeColor="text1"/>
+              </w:rPr>
+              <w:t>4</w:t>
+            </w:r>
+          </w:p>
+        </w:tc>
+        <w:tc>
+          <w:tcPr>
+            <w:tcW w:w="2468" w:type="dxa"/>
           </w:tcPr>
           <w:p>
             <w:pPr>
@@ -4480,7 +5151,7 @@
         </w:tc>
         <w:tc>
           <w:tcPr>
-            <w:tcW w:w="6393" w:type="dxa"/>
+            <w:tcW w:w="6384" w:type="dxa"/>
           </w:tcPr>
           <w:p>
             <w:pPr>
@@ -4495,21 +5166,7 @@
                 <w:rFonts w:ascii="Arial" w:hAnsi="Arial" w:cs="Arial"/>
                 <w:color w:val="000000" w:themeColor="text1"/>
               </w:rPr>
-              <w:t>Altera o status do pedido como “</w:t>
-            </w:r>
-            <w:r>
-              <w:rPr>
-                <w:rFonts w:ascii="Arial" w:hAnsi="Arial" w:cs="Arial"/>
-                <w:color w:val="000000" w:themeColor="text1"/>
-              </w:rPr>
-              <w:t>Trocado</w:t>
-            </w:r>
-            <w:r>
-              <w:rPr>
-                <w:rFonts w:ascii="Arial" w:hAnsi="Arial" w:cs="Arial"/>
-                <w:color w:val="000000" w:themeColor="text1"/>
-              </w:rPr>
-              <w:t>”;</w:t>
+              <w:t>Altera o status do pedido como “Trocado”;</w:t>
             </w:r>
           </w:p>
           <w:p>
@@ -4525,14 +5182,214 @@
                 <w:rFonts w:ascii="Arial" w:hAnsi="Arial" w:cs="Arial"/>
                 <w:color w:val="000000" w:themeColor="text1"/>
               </w:rPr>
-              <w:t>Usuário redirecionado para Lista de Pedidos</w:t>
-            </w:r>
-            <w:r>
-              <w:rPr>
-                <w:rFonts w:ascii="Arial" w:hAnsi="Arial" w:cs="Arial"/>
-                <w:color w:val="000000" w:themeColor="text1"/>
-              </w:rPr>
-              <w:t>.</w:t>
+              <w:t>Usuário redirecionado para Lista de Pedidos.</w:t>
+            </w:r>
+          </w:p>
+        </w:tc>
+      </w:tr>
+      <w:tr>
+        <w:trPr>
+          <w:trHeight w:val="506"/>
+        </w:trPr>
+        <w:tc>
+          <w:tcPr>
+            <w:tcW w:w="2807" w:type="dxa"/>
+            <w:gridSpan w:val="2"/>
+          </w:tcPr>
+          <w:p>
+            <w:pPr>
+              <w:pStyle w:val="TableContents"/>
+              <w:rPr>
+                <w:rFonts w:ascii="Arial" w:hAnsi="Arial" w:cs="Arial"/>
+                <w:b/>
+                <w:color w:val="000000" w:themeColor="text1"/>
+                <w:sz w:val="22"/>
+                <w:szCs w:val="22"/>
+              </w:rPr>
+            </w:pPr>
+            <w:r>
+              <w:rPr>
+                <w:rFonts w:ascii="Arial" w:hAnsi="Arial" w:cs="Arial"/>
+                <w:b/>
+                <w:color w:val="000000" w:themeColor="text1"/>
+                <w:sz w:val="22"/>
+                <w:szCs w:val="22"/>
+              </w:rPr>
+              <w:t>Referência:</w:t>
+            </w:r>
+          </w:p>
+        </w:tc>
+        <w:tc>
+          <w:tcPr>
+            <w:tcW w:w="6384" w:type="dxa"/>
+          </w:tcPr>
+          <w:p>
+            <w:pPr>
+              <w:jc w:val="both"/>
+              <w:rPr>
+                <w:rFonts w:ascii="Arial" w:hAnsi="Arial" w:cs="Arial"/>
+                <w:color w:val="000000" w:themeColor="text1"/>
+                <w:lang w:eastAsia="pt-BR"/>
+              </w:rPr>
+            </w:pPr>
+            <w:r>
+              <w:rPr>
+                <w:rFonts w:ascii="Arial" w:hAnsi="Arial" w:cs="Arial"/>
+                <w:bCs/>
+                <w:color w:val="000000" w:themeColor="text1"/>
+              </w:rPr>
+              <w:t>RN004</w:t>
+            </w:r>
+            <w:r>
+              <w:rPr>
+                <w:rFonts w:ascii="Arial" w:hAnsi="Arial" w:cs="Arial"/>
+                <w:bCs/>
+                <w:color w:val="000000" w:themeColor="text1"/>
+              </w:rPr>
+              <w:t>2</w:t>
+            </w:r>
+          </w:p>
+        </w:tc>
+      </w:tr>
+      <w:tr>
+        <w:trPr>
+          <w:cnfStyle w:val="000000100000" w:firstRow="0" w:lastRow="0" w:firstColumn="0" w:lastColumn="0" w:oddVBand="0" w:evenVBand="0" w:oddHBand="1" w:evenHBand="0" w:firstRowFirstColumn="0" w:firstRowLastColumn="0" w:lastRowFirstColumn="0" w:lastRowLastColumn="0"/>
+          <w:trHeight w:val="1251"/>
+        </w:trPr>
+        <w:tc>
+          <w:tcPr>
+            <w:tcW w:w="2807" w:type="dxa"/>
+            <w:gridSpan w:val="2"/>
+          </w:tcPr>
+          <w:p>
+            <w:pPr>
+              <w:pStyle w:val="TableContents"/>
+              <w:rPr>
+                <w:rFonts w:ascii="Arial" w:hAnsi="Arial" w:cs="Arial"/>
+                <w:b/>
+                <w:color w:val="000000" w:themeColor="text1"/>
+                <w:sz w:val="22"/>
+                <w:szCs w:val="22"/>
+              </w:rPr>
+            </w:pPr>
+            <w:r>
+              <w:rPr>
+                <w:rFonts w:ascii="Arial" w:hAnsi="Arial" w:cs="Arial"/>
+                <w:b/>
+                <w:color w:val="000000" w:themeColor="text1"/>
+                <w:sz w:val="22"/>
+                <w:szCs w:val="22"/>
+              </w:rPr>
+              <w:t>Observação:</w:t>
+            </w:r>
+          </w:p>
+        </w:tc>
+        <w:tc>
+          <w:tcPr>
+            <w:tcW w:w="6384" w:type="dxa"/>
+          </w:tcPr>
+          <w:p>
+            <w:pPr>
+              <w:rPr>
+                <w:rFonts w:ascii="Arial" w:eastAsia="Droid Sans Fallback" w:hAnsi="Arial" w:cs="Arial"/>
+                <w:color w:val="000000" w:themeColor="text1"/>
+              </w:rPr>
+            </w:pPr>
+          </w:p>
+        </w:tc>
+      </w:tr>
+    </w:tbl>
+    <w:p>
+      <w:pPr>
+        <w:rPr>
+          <w:rFonts w:ascii="Arial" w:hAnsi="Arial" w:cs="Arial"/>
+          <w:color w:val="000000" w:themeColor="text1"/>
+        </w:rPr>
+      </w:pPr>
+    </w:p>
+    <w:tbl>
+      <w:tblPr>
+        <w:tblStyle w:val="TabeladeGrade4-nfase3"/>
+        <w:tblW w:w="9191" w:type="dxa"/>
+        <w:tblBorders>
+          <w:top w:val="single" w:sz="4" w:space="0" w:color="auto"/>
+          <w:left w:val="single" w:sz="4" w:space="0" w:color="auto"/>
+          <w:bottom w:val="single" w:sz="4" w:space="0" w:color="auto"/>
+          <w:right w:val="single" w:sz="4" w:space="0" w:color="auto"/>
+          <w:insideH w:val="single" w:sz="4" w:space="0" w:color="auto"/>
+          <w:insideV w:val="single" w:sz="4" w:space="0" w:color="auto"/>
+        </w:tblBorders>
+        <w:tblLook w:val="0420" w:firstRow="1" w:lastRow="0" w:firstColumn="0" w:lastColumn="0" w:noHBand="0" w:noVBand="1"/>
+      </w:tblPr>
+      <w:tblGrid>
+        <w:gridCol w:w="339"/>
+        <w:gridCol w:w="2468"/>
+        <w:gridCol w:w="6384"/>
+      </w:tblGrid>
+      <w:tr>
+        <w:trPr>
+          <w:cnfStyle w:val="100000000000" w:firstRow="1" w:lastRow="0" w:firstColumn="0" w:lastColumn="0" w:oddVBand="0" w:evenVBand="0" w:oddHBand="0" w:evenHBand="0" w:firstRowFirstColumn="0" w:firstRowLastColumn="0" w:lastRowFirstColumn="0" w:lastRowLastColumn="0"/>
+          <w:trHeight w:val="248"/>
+        </w:trPr>
+        <w:tc>
+          <w:tcPr>
+            <w:tcW w:w="339" w:type="dxa"/>
+          </w:tcPr>
+          <w:p>
+            <w:pPr>
+              <w:rPr>
+                <w:rFonts w:ascii="Arial" w:hAnsi="Arial" w:cs="Arial"/>
+                <w:color w:val="000000" w:themeColor="text1"/>
+              </w:rPr>
+            </w:pPr>
+          </w:p>
+        </w:tc>
+        <w:tc>
+          <w:tcPr>
+            <w:tcW w:w="8852" w:type="dxa"/>
+            <w:gridSpan w:val="2"/>
+          </w:tcPr>
+          <w:p>
+            <w:pPr>
+              <w:rPr>
+                <w:rFonts w:ascii="Arial" w:hAnsi="Arial" w:cs="Arial"/>
+                <w:color w:val="000000" w:themeColor="text1"/>
+              </w:rPr>
+            </w:pPr>
+            <w:r>
+              <w:rPr>
+                <w:rFonts w:ascii="Arial" w:hAnsi="Arial" w:cs="Arial"/>
+                <w:color w:val="000000" w:themeColor="text1"/>
+              </w:rPr>
+              <w:t>NEWSTATION_</w:t>
+            </w:r>
+            <w:r>
+              <w:rPr>
+                <w:rFonts w:ascii="Arial" w:hAnsi="Arial" w:cs="Arial"/>
+                <w:color w:val="000000" w:themeColor="text1"/>
+              </w:rPr>
+              <w:t>NEGA</w:t>
+            </w:r>
+            <w:r>
+              <w:rPr>
+                <w:rFonts w:ascii="Arial" w:hAnsi="Arial" w:cs="Arial"/>
+                <w:color w:val="000000" w:themeColor="text1"/>
+              </w:rPr>
+              <w:t xml:space="preserve">_TROCA_003: </w:t>
+            </w:r>
+            <w:r>
+              <w:rPr>
+                <w:rFonts w:ascii="Arial" w:hAnsi="Arial" w:cs="Arial"/>
+                <w:color w:val="000000" w:themeColor="text1"/>
+              </w:rPr>
+              <w:t>Recusando</w:t>
+            </w:r>
+            <w:r>
+              <w:rPr>
+                <w:rFonts w:ascii="Arial" w:hAnsi="Arial" w:cs="Arial"/>
+                <w:color w:val="000000" w:themeColor="text1"/>
+              </w:rPr>
+              <w:t xml:space="preserve"> Pedido de Troca </w:t>
             </w:r>
           </w:p>
         </w:tc>
@@ -4544,18 +5401,15 @@
         </w:trPr>
         <w:tc>
           <w:tcPr>
-            <w:tcW w:w="2798" w:type="dxa"/>
-            <w:gridSpan w:val="2"/>
-          </w:tcPr>
-          <w:p>
-            <w:pPr>
-              <w:pStyle w:val="TableContents"/>
+            <w:tcW w:w="9191" w:type="dxa"/>
+            <w:gridSpan w:val="3"/>
+          </w:tcPr>
+          <w:p>
+            <w:pPr>
               <w:rPr>
                 <w:rFonts w:ascii="Arial" w:hAnsi="Arial" w:cs="Arial"/>
                 <w:b/>
                 <w:color w:val="000000" w:themeColor="text1"/>
-                <w:sz w:val="22"/>
-                <w:szCs w:val="22"/>
               </w:rPr>
             </w:pPr>
             <w:r>
@@ -4563,53 +5417,586 @@
                 <w:rFonts w:ascii="Arial" w:hAnsi="Arial" w:cs="Arial"/>
                 <w:b/>
                 <w:color w:val="000000" w:themeColor="text1"/>
-                <w:sz w:val="22"/>
-                <w:szCs w:val="22"/>
-              </w:rPr>
-              <w:lastRenderedPageBreak/>
-              <w:t>Referência:</w:t>
-            </w:r>
-          </w:p>
-        </w:tc>
-        <w:tc>
-          <w:tcPr>
-            <w:tcW w:w="6393" w:type="dxa"/>
-          </w:tcPr>
+              </w:rPr>
+              <w:t xml:space="preserve">Objetivo: </w:t>
+            </w:r>
+            <w:r>
+              <w:rPr>
+                <w:rFonts w:ascii="Arial" w:hAnsi="Arial" w:cs="Arial"/>
+                <w:bCs/>
+                <w:color w:val="000000" w:themeColor="text1"/>
+              </w:rPr>
+              <w:t>Aceitar uma solicitação de troca</w:t>
+            </w:r>
+          </w:p>
           <w:p>
             <w:pPr>
               <w:jc w:val="both"/>
               <w:rPr>
                 <w:rFonts w:ascii="Arial" w:hAnsi="Arial" w:cs="Arial"/>
                 <w:color w:val="000000" w:themeColor="text1"/>
-                <w:lang w:eastAsia="pt-BR"/>
-              </w:rPr>
-            </w:pPr>
-            <w:r>
-              <w:rPr>
-                <w:rFonts w:ascii="Arial" w:hAnsi="Arial" w:cs="Arial"/>
-                <w:bCs/>
-                <w:color w:val="000000" w:themeColor="text1"/>
-              </w:rPr>
-              <w:t>RN004</w:t>
-            </w:r>
-            <w:r>
-              <w:rPr>
-                <w:rFonts w:ascii="Arial" w:hAnsi="Arial" w:cs="Arial"/>
-                <w:bCs/>
-                <w:color w:val="000000" w:themeColor="text1"/>
-              </w:rPr>
-              <w:t>2</w:t>
-            </w:r>
+              </w:rPr>
+            </w:pPr>
           </w:p>
         </w:tc>
       </w:tr>
       <w:tr>
         <w:trPr>
+          <w:trHeight w:val="744"/>
+        </w:trPr>
+        <w:tc>
+          <w:tcPr>
+            <w:tcW w:w="9191" w:type="dxa"/>
+            <w:gridSpan w:val="3"/>
+          </w:tcPr>
+          <w:p>
+            <w:pPr>
+              <w:rPr>
+                <w:rFonts w:ascii="Arial" w:hAnsi="Arial" w:cs="Arial"/>
+                <w:b/>
+                <w:color w:val="000000" w:themeColor="text1"/>
+              </w:rPr>
+            </w:pPr>
+            <w:r>
+              <w:rPr>
+                <w:rFonts w:ascii="Arial" w:hAnsi="Arial" w:cs="Arial"/>
+                <w:b/>
+                <w:color w:val="000000" w:themeColor="text1"/>
+              </w:rPr>
+              <w:t>Precondição:</w:t>
+            </w:r>
+          </w:p>
+          <w:p>
+            <w:pPr>
+              <w:pStyle w:val="PargrafodaLista"/>
+              <w:numPr>
+                <w:ilvl w:val="0"/>
+                <w:numId w:val="7"/>
+              </w:numPr>
+              <w:spacing w:after="0" w:line="240" w:lineRule="auto"/>
+              <w:jc w:val="both"/>
+              <w:rPr>
+                <w:rFonts w:ascii="Arial" w:hAnsi="Arial" w:cs="Arial"/>
+                <w:color w:val="000000" w:themeColor="text1"/>
+                <w:sz w:val="22"/>
+                <w:szCs w:val="22"/>
+              </w:rPr>
+            </w:pPr>
+            <w:r>
+              <w:rPr>
+                <w:rFonts w:ascii="Arial" w:hAnsi="Arial" w:cs="Arial"/>
+                <w:color w:val="000000" w:themeColor="text1"/>
+                <w:sz w:val="22"/>
+                <w:szCs w:val="22"/>
+              </w:rPr>
+              <w:t>O pedido estar com status de “Troca” em sistema;</w:t>
+            </w:r>
+          </w:p>
+          <w:p>
+            <w:pPr>
+              <w:pStyle w:val="PargrafodaLista"/>
+              <w:numPr>
+                <w:ilvl w:val="0"/>
+                <w:numId w:val="7"/>
+              </w:numPr>
+              <w:spacing w:after="0" w:line="240" w:lineRule="auto"/>
+              <w:jc w:val="both"/>
+              <w:rPr>
+                <w:rFonts w:ascii="Arial" w:hAnsi="Arial" w:cs="Arial"/>
+                <w:color w:val="000000" w:themeColor="text1"/>
+                <w:sz w:val="22"/>
+                <w:szCs w:val="22"/>
+              </w:rPr>
+            </w:pPr>
+            <w:r>
+              <w:rPr>
+                <w:rFonts w:ascii="Arial" w:hAnsi="Arial" w:cs="Arial"/>
+                <w:color w:val="000000" w:themeColor="text1"/>
+                <w:sz w:val="22"/>
+                <w:szCs w:val="22"/>
+              </w:rPr>
+              <w:t>Estar logado como admin@admin.com que corresponde como a conta do administrador do sistema;</w:t>
+            </w:r>
+          </w:p>
+        </w:tc>
+      </w:tr>
+      <w:tr>
+        <w:trPr>
+          <w:cnfStyle w:val="000000100000" w:firstRow="0" w:lastRow="0" w:firstColumn="0" w:lastColumn="0" w:oddVBand="0" w:evenVBand="0" w:oddHBand="1" w:evenHBand="0" w:firstRowFirstColumn="0" w:firstRowLastColumn="0" w:lastRowFirstColumn="0" w:lastRowLastColumn="0"/>
+          <w:trHeight w:val="258"/>
+        </w:trPr>
+        <w:tc>
+          <w:tcPr>
+            <w:tcW w:w="339" w:type="dxa"/>
+          </w:tcPr>
+          <w:p>
+            <w:pPr>
+              <w:rPr>
+                <w:rFonts w:ascii="Arial" w:hAnsi="Arial" w:cs="Arial"/>
+                <w:b/>
+                <w:color w:val="000000" w:themeColor="text1"/>
+              </w:rPr>
+            </w:pPr>
+            <w:r>
+              <w:rPr>
+                <w:rFonts w:ascii="Arial" w:hAnsi="Arial" w:cs="Arial"/>
+                <w:b/>
+                <w:color w:val="000000" w:themeColor="text1"/>
+              </w:rPr>
+              <w:t>#</w:t>
+            </w:r>
+          </w:p>
+        </w:tc>
+        <w:tc>
+          <w:tcPr>
+            <w:tcW w:w="2468" w:type="dxa"/>
+          </w:tcPr>
+          <w:p>
+            <w:pPr>
+              <w:rPr>
+                <w:rFonts w:ascii="Arial" w:hAnsi="Arial" w:cs="Arial"/>
+                <w:b/>
+                <w:color w:val="000000" w:themeColor="text1"/>
+              </w:rPr>
+            </w:pPr>
+            <w:r>
+              <w:rPr>
+                <w:rFonts w:ascii="Arial" w:hAnsi="Arial" w:cs="Arial"/>
+                <w:b/>
+                <w:color w:val="000000" w:themeColor="text1"/>
+              </w:rPr>
+              <w:t>Passos:</w:t>
+            </w:r>
+          </w:p>
+        </w:tc>
+        <w:tc>
+          <w:tcPr>
+            <w:tcW w:w="6384" w:type="dxa"/>
+          </w:tcPr>
+          <w:p>
+            <w:pPr>
+              <w:rPr>
+                <w:rFonts w:ascii="Arial" w:hAnsi="Arial" w:cs="Arial"/>
+                <w:b/>
+                <w:color w:val="000000" w:themeColor="text1"/>
+              </w:rPr>
+            </w:pPr>
+            <w:r>
+              <w:rPr>
+                <w:rFonts w:ascii="Arial" w:hAnsi="Arial" w:cs="Arial"/>
+                <w:b/>
+                <w:color w:val="000000" w:themeColor="text1"/>
+              </w:rPr>
+              <w:t>Resultados Esperados:</w:t>
+            </w:r>
+          </w:p>
+        </w:tc>
+      </w:tr>
+      <w:tr>
+        <w:trPr>
+          <w:trHeight w:val="258"/>
+        </w:trPr>
+        <w:tc>
+          <w:tcPr>
+            <w:tcW w:w="339" w:type="dxa"/>
+          </w:tcPr>
+          <w:p>
+            <w:pPr>
+              <w:rPr>
+                <w:rFonts w:ascii="Arial" w:hAnsi="Arial" w:cs="Arial"/>
+                <w:bCs/>
+                <w:color w:val="000000" w:themeColor="text1"/>
+              </w:rPr>
+            </w:pPr>
+            <w:r>
+              <w:rPr>
+                <w:rFonts w:ascii="Arial" w:hAnsi="Arial" w:cs="Arial"/>
+                <w:bCs/>
+                <w:color w:val="000000" w:themeColor="text1"/>
+              </w:rPr>
+              <w:lastRenderedPageBreak/>
+              <w:t>1</w:t>
+            </w:r>
+          </w:p>
+        </w:tc>
+        <w:tc>
+          <w:tcPr>
+            <w:tcW w:w="2468" w:type="dxa"/>
+          </w:tcPr>
+          <w:p>
+            <w:pPr>
+              <w:rPr>
+                <w:rFonts w:ascii="Arial" w:hAnsi="Arial" w:cs="Arial"/>
+                <w:bCs/>
+                <w:color w:val="000000" w:themeColor="text1"/>
+              </w:rPr>
+            </w:pPr>
+            <w:r>
+              <w:rPr>
+                <w:rFonts w:ascii="Arial" w:hAnsi="Arial" w:cs="Arial"/>
+                <w:bCs/>
+                <w:color w:val="000000" w:themeColor="text1"/>
+              </w:rPr>
+              <w:t>Acessar Painel Administrativo</w:t>
+            </w:r>
+          </w:p>
+        </w:tc>
+        <w:tc>
+          <w:tcPr>
+            <w:tcW w:w="6384" w:type="dxa"/>
+          </w:tcPr>
+          <w:p>
+            <w:pPr>
+              <w:rPr>
+                <w:rFonts w:ascii="Arial" w:hAnsi="Arial" w:cs="Arial"/>
+                <w:bCs/>
+                <w:color w:val="000000" w:themeColor="text1"/>
+              </w:rPr>
+            </w:pPr>
+            <w:r>
+              <w:rPr>
+                <w:rFonts w:ascii="Arial" w:hAnsi="Arial" w:cs="Arial"/>
+                <w:bCs/>
+                <w:color w:val="000000" w:themeColor="text1"/>
+              </w:rPr>
+              <w:t>Redirecionamento para a tela onde se encontra funções administrativas.</w:t>
+            </w:r>
+          </w:p>
+        </w:tc>
+      </w:tr>
+      <w:tr>
+        <w:trPr>
+          <w:cnfStyle w:val="000000100000" w:firstRow="0" w:lastRow="0" w:firstColumn="0" w:lastColumn="0" w:oddVBand="0" w:evenVBand="0" w:oddHBand="1" w:evenHBand="0" w:firstRowFirstColumn="0" w:firstRowLastColumn="0" w:lastRowFirstColumn="0" w:lastRowLastColumn="0"/>
+          <w:trHeight w:val="258"/>
+        </w:trPr>
+        <w:tc>
+          <w:tcPr>
+            <w:tcW w:w="339" w:type="dxa"/>
+          </w:tcPr>
+          <w:p>
+            <w:pPr>
+              <w:rPr>
+                <w:rFonts w:ascii="Arial" w:hAnsi="Arial" w:cs="Arial"/>
+                <w:bCs/>
+                <w:color w:val="000000" w:themeColor="text1"/>
+              </w:rPr>
+            </w:pPr>
+            <w:r>
+              <w:rPr>
+                <w:rFonts w:ascii="Arial" w:hAnsi="Arial" w:cs="Arial"/>
+                <w:bCs/>
+                <w:color w:val="000000" w:themeColor="text1"/>
+              </w:rPr>
+              <w:t>2</w:t>
+            </w:r>
+          </w:p>
+        </w:tc>
+        <w:tc>
+          <w:tcPr>
+            <w:tcW w:w="2468" w:type="dxa"/>
+          </w:tcPr>
+          <w:p>
+            <w:pPr>
+              <w:rPr>
+                <w:rFonts w:ascii="Arial" w:hAnsi="Arial" w:cs="Arial"/>
+                <w:bCs/>
+                <w:color w:val="000000" w:themeColor="text1"/>
+              </w:rPr>
+            </w:pPr>
+            <w:r>
+              <w:rPr>
+                <w:rFonts w:ascii="Arial" w:hAnsi="Arial" w:cs="Arial"/>
+                <w:bCs/>
+                <w:color w:val="000000" w:themeColor="text1"/>
+              </w:rPr>
+              <w:t>Selecionar “Lista de Pedidos”</w:t>
+            </w:r>
+          </w:p>
+        </w:tc>
+        <w:tc>
+          <w:tcPr>
+            <w:tcW w:w="6384" w:type="dxa"/>
+          </w:tcPr>
+          <w:p>
+            <w:pPr>
+              <w:rPr>
+                <w:rFonts w:ascii="Arial" w:hAnsi="Arial" w:cs="Arial"/>
+                <w:bCs/>
+                <w:color w:val="000000" w:themeColor="text1"/>
+              </w:rPr>
+            </w:pPr>
+            <w:r>
+              <w:rPr>
+                <w:rFonts w:ascii="Arial" w:hAnsi="Arial" w:cs="Arial"/>
+                <w:bCs/>
+                <w:color w:val="000000" w:themeColor="text1"/>
+              </w:rPr>
+              <w:t>Redirecionamento para lista dos Pedidos no sistema.</w:t>
+            </w:r>
+          </w:p>
+        </w:tc>
+      </w:tr>
+      <w:tr>
+        <w:trPr>
+          <w:trHeight w:val="258"/>
+        </w:trPr>
+        <w:tc>
+          <w:tcPr>
+            <w:tcW w:w="339" w:type="dxa"/>
+          </w:tcPr>
+          <w:p>
+            <w:pPr>
+              <w:rPr>
+                <w:rFonts w:ascii="Arial" w:hAnsi="Arial" w:cs="Arial"/>
+                <w:bCs/>
+                <w:color w:val="000000" w:themeColor="text1"/>
+              </w:rPr>
+            </w:pPr>
+            <w:r>
+              <w:rPr>
+                <w:rFonts w:ascii="Arial" w:hAnsi="Arial" w:cs="Arial"/>
+                <w:bCs/>
+                <w:color w:val="000000" w:themeColor="text1"/>
+              </w:rPr>
+              <w:t>3</w:t>
+            </w:r>
+          </w:p>
+        </w:tc>
+        <w:tc>
+          <w:tcPr>
+            <w:tcW w:w="2468" w:type="dxa"/>
+          </w:tcPr>
+          <w:p>
+            <w:pPr>
+              <w:rPr>
+                <w:rFonts w:ascii="Arial" w:hAnsi="Arial" w:cs="Arial"/>
+                <w:bCs/>
+                <w:color w:val="000000" w:themeColor="text1"/>
+              </w:rPr>
+            </w:pPr>
+            <w:r>
+              <w:rPr>
+                <w:rFonts w:ascii="Arial" w:hAnsi="Arial" w:cs="Arial"/>
+                <w:bCs/>
+                <w:color w:val="000000" w:themeColor="text1"/>
+              </w:rPr>
+              <w:t>Selecionar um pedido que esteja com o Status de “Troca”</w:t>
+            </w:r>
+          </w:p>
+        </w:tc>
+        <w:tc>
+          <w:tcPr>
+            <w:tcW w:w="6384" w:type="dxa"/>
+          </w:tcPr>
+          <w:p>
+            <w:pPr>
+              <w:rPr>
+                <w:rFonts w:ascii="Arial" w:hAnsi="Arial" w:cs="Arial"/>
+                <w:bCs/>
+                <w:color w:val="000000" w:themeColor="text1"/>
+              </w:rPr>
+            </w:pPr>
+            <w:r>
+              <w:rPr>
+                <w:rFonts w:ascii="Arial" w:hAnsi="Arial" w:cs="Arial"/>
+                <w:bCs/>
+                <w:color w:val="000000" w:themeColor="text1"/>
+              </w:rPr>
+              <w:t>Redirecionar para página do pedido selecionado, mostrando suas informações e botões para aceitar ou recusar a troca.</w:t>
+            </w:r>
+          </w:p>
+        </w:tc>
+      </w:tr>
+      <w:tr>
+        <w:trPr>
+          <w:cnfStyle w:val="000000100000" w:firstRow="0" w:lastRow="0" w:firstColumn="0" w:lastColumn="0" w:oddVBand="0" w:evenVBand="0" w:oddHBand="1" w:evenHBand="0" w:firstRowFirstColumn="0" w:firstRowLastColumn="0" w:lastRowFirstColumn="0" w:lastRowLastColumn="0"/>
+          <w:trHeight w:val="496"/>
+        </w:trPr>
+        <w:tc>
+          <w:tcPr>
+            <w:tcW w:w="339" w:type="dxa"/>
+          </w:tcPr>
+          <w:p>
+            <w:pPr>
+              <w:rPr>
+                <w:rFonts w:ascii="Arial" w:hAnsi="Arial" w:cs="Arial"/>
+                <w:bCs/>
+                <w:color w:val="000000" w:themeColor="text1"/>
+              </w:rPr>
+            </w:pPr>
+            <w:r>
+              <w:rPr>
+                <w:rFonts w:ascii="Arial" w:hAnsi="Arial" w:cs="Arial"/>
+                <w:bCs/>
+                <w:color w:val="000000" w:themeColor="text1"/>
+              </w:rPr>
+              <w:t>4</w:t>
+            </w:r>
+          </w:p>
+        </w:tc>
+        <w:tc>
+          <w:tcPr>
+            <w:tcW w:w="2468" w:type="dxa"/>
+          </w:tcPr>
+          <w:p>
+            <w:pPr>
+              <w:jc w:val="both"/>
+              <w:rPr>
+                <w:rFonts w:ascii="Arial" w:hAnsi="Arial" w:cs="Arial"/>
+                <w:bCs/>
+                <w:color w:val="000000" w:themeColor="text1"/>
+              </w:rPr>
+            </w:pPr>
+            <w:r>
+              <w:rPr>
+                <w:rFonts w:ascii="Arial" w:hAnsi="Arial" w:cs="Arial"/>
+                <w:bCs/>
+                <w:color w:val="000000" w:themeColor="text1"/>
+              </w:rPr>
+              <w:t>Clicar em Botão “</w:t>
+            </w:r>
+            <w:r>
+              <w:rPr>
+                <w:rFonts w:ascii="Arial" w:hAnsi="Arial" w:cs="Arial"/>
+                <w:bCs/>
+                <w:color w:val="000000" w:themeColor="text1"/>
+              </w:rPr>
+              <w:t>Recusar</w:t>
+            </w:r>
+            <w:r>
+              <w:rPr>
+                <w:rFonts w:ascii="Arial" w:hAnsi="Arial" w:cs="Arial"/>
+                <w:bCs/>
+                <w:color w:val="000000" w:themeColor="text1"/>
+              </w:rPr>
+              <w:t>”</w:t>
+            </w:r>
+          </w:p>
+        </w:tc>
+        <w:tc>
+          <w:tcPr>
+            <w:tcW w:w="6384" w:type="dxa"/>
+          </w:tcPr>
+          <w:p>
+            <w:pPr>
+              <w:jc w:val="both"/>
+              <w:rPr>
+                <w:rFonts w:ascii="Arial" w:hAnsi="Arial" w:cs="Arial"/>
+                <w:color w:val="000000" w:themeColor="text1"/>
+              </w:rPr>
+            </w:pPr>
+            <w:r>
+              <w:rPr>
+                <w:rFonts w:ascii="Arial" w:hAnsi="Arial" w:cs="Arial"/>
+                <w:color w:val="000000" w:themeColor="text1"/>
+              </w:rPr>
+              <w:t>Altera o status do pedido como “Troca</w:t>
+            </w:r>
+            <w:r>
+              <w:rPr>
+                <w:rFonts w:ascii="Arial" w:hAnsi="Arial" w:cs="Arial"/>
+                <w:color w:val="000000" w:themeColor="text1"/>
+              </w:rPr>
+              <w:t xml:space="preserve"> negada</w:t>
+            </w:r>
+            <w:r>
+              <w:rPr>
+                <w:rFonts w:ascii="Arial" w:hAnsi="Arial" w:cs="Arial"/>
+                <w:color w:val="000000" w:themeColor="text1"/>
+              </w:rPr>
+              <w:t>”;</w:t>
+            </w:r>
+          </w:p>
+          <w:p>
+            <w:pPr>
+              <w:jc w:val="both"/>
+              <w:rPr>
+                <w:rFonts w:ascii="Arial" w:hAnsi="Arial" w:cs="Arial"/>
+                <w:color w:val="000000" w:themeColor="text1"/>
+              </w:rPr>
+            </w:pPr>
+            <w:r>
+              <w:rPr>
+                <w:rFonts w:ascii="Arial" w:hAnsi="Arial" w:cs="Arial"/>
+                <w:color w:val="000000" w:themeColor="text1"/>
+              </w:rPr>
+              <w:t>Usuário redirecionado para Lista de Pedidos.</w:t>
+            </w:r>
+          </w:p>
+        </w:tc>
+      </w:tr>
+      <w:tr>
+        <w:trPr>
+          <w:trHeight w:val="506"/>
+        </w:trPr>
+        <w:tc>
+          <w:tcPr>
+            <w:tcW w:w="2807" w:type="dxa"/>
+            <w:gridSpan w:val="2"/>
+          </w:tcPr>
+          <w:p>
+            <w:pPr>
+              <w:pStyle w:val="TableContents"/>
+              <w:rPr>
+                <w:rFonts w:ascii="Arial" w:hAnsi="Arial" w:cs="Arial"/>
+                <w:b/>
+                <w:color w:val="000000" w:themeColor="text1"/>
+                <w:sz w:val="22"/>
+                <w:szCs w:val="22"/>
+              </w:rPr>
+            </w:pPr>
+            <w:r>
+              <w:rPr>
+                <w:rFonts w:ascii="Arial" w:hAnsi="Arial" w:cs="Arial"/>
+                <w:b/>
+                <w:color w:val="000000" w:themeColor="text1"/>
+                <w:sz w:val="22"/>
+                <w:szCs w:val="22"/>
+              </w:rPr>
+              <w:t>Referência:</w:t>
+            </w:r>
+          </w:p>
+        </w:tc>
+        <w:tc>
+          <w:tcPr>
+            <w:tcW w:w="6384" w:type="dxa"/>
+          </w:tcPr>
+          <w:p>
+            <w:pPr>
+              <w:jc w:val="both"/>
+              <w:rPr>
+                <w:rFonts w:ascii="Arial" w:hAnsi="Arial" w:cs="Arial"/>
+                <w:color w:val="000000" w:themeColor="text1"/>
+                <w:lang w:eastAsia="pt-BR"/>
+              </w:rPr>
+            </w:pPr>
+            <w:r>
+              <w:rPr>
+                <w:rFonts w:ascii="Arial" w:hAnsi="Arial" w:cs="Arial"/>
+                <w:bCs/>
+                <w:color w:val="000000" w:themeColor="text1"/>
+              </w:rPr>
+              <w:t>RN004</w:t>
+            </w:r>
+            <w:r>
+              <w:rPr>
+                <w:rFonts w:ascii="Arial" w:hAnsi="Arial" w:cs="Arial"/>
+                <w:bCs/>
+                <w:color w:val="000000" w:themeColor="text1"/>
+              </w:rPr>
+              <w:t>2</w:t>
+            </w:r>
+          </w:p>
+        </w:tc>
+      </w:tr>
+      <w:tr>
+        <w:trPr>
+          <w:cnfStyle w:val="000000100000" w:firstRow="0" w:lastRow="0" w:firstColumn="0" w:lastColumn="0" w:oddVBand="0" w:evenVBand="0" w:oddHBand="1" w:evenHBand="0" w:firstRowFirstColumn="0" w:firstRowLastColumn="0" w:lastRowFirstColumn="0" w:lastRowLastColumn="0"/>
           <w:trHeight w:val="1251"/>
         </w:trPr>
         <w:tc>
           <w:tcPr>
-            <w:tcW w:w="2798" w:type="dxa"/>
+            <w:tcW w:w="2807" w:type="dxa"/>
             <w:gridSpan w:val="2"/>
           </w:tcPr>
           <w:p>
@@ -4637,7 +6024,7 @@
         </w:tc>
         <w:tc>
           <w:tcPr>
-            <w:tcW w:w="6393" w:type="dxa"/>
+            <w:tcW w:w="6384" w:type="dxa"/>
           </w:tcPr>
           <w:p>
             <w:pPr>
@@ -4953,15 +6340,7 @@
                 <w:color w:val="000000" w:themeColor="text1"/>
                 <w:lang w:eastAsia="pt-BR"/>
               </w:rPr>
-              <w:t xml:space="preserve">Marcelo de Almeida e </w:t>
-            </w:r>
-            <w:r>
-              <w:rPr>
-                <w:rFonts w:ascii="Arial" w:hAnsi="Arial" w:cs="Arial"/>
-                <w:color w:val="000000" w:themeColor="text1"/>
-                <w:lang w:eastAsia="pt-BR"/>
-              </w:rPr>
-              <w:t>Breno Gabriel</w:t>
+              <w:t>Marcelo de Almeida e Breno Gabriel</w:t>
             </w:r>
           </w:p>
         </w:tc>
@@ -5036,15 +6415,7 @@
                 <w:color w:val="000000" w:themeColor="text1"/>
                 <w:lang w:eastAsia="pt-BR"/>
               </w:rPr>
-              <w:t xml:space="preserve">Breno Gabriel e </w:t>
-            </w:r>
-            <w:r>
-              <w:rPr>
-                <w:rFonts w:ascii="Arial" w:hAnsi="Arial" w:cs="Arial"/>
-                <w:color w:val="000000" w:themeColor="text1"/>
-                <w:lang w:eastAsia="pt-BR"/>
-              </w:rPr>
-              <w:t>Marcelo de Almeida</w:t>
+              <w:t>Breno Gabriel e Marcelo de Almeida</w:t>
             </w:r>
           </w:p>
         </w:tc>
@@ -5121,23 +6492,7 @@
                 <w:color w:val="000000" w:themeColor="text1"/>
                 <w:lang w:eastAsia="pt-BR"/>
               </w:rPr>
-              <w:t>Breno Gabriel</w:t>
-            </w:r>
-            <w:r>
-              <w:rPr>
-                <w:rFonts w:ascii="Arial" w:hAnsi="Arial" w:cs="Arial"/>
-                <w:color w:val="000000" w:themeColor="text1"/>
-                <w:lang w:eastAsia="pt-BR"/>
-              </w:rPr>
-              <w:t xml:space="preserve"> e </w:t>
-            </w:r>
-            <w:r>
-              <w:rPr>
-                <w:rFonts w:ascii="Arial" w:hAnsi="Arial" w:cs="Arial"/>
-                <w:color w:val="000000" w:themeColor="text1"/>
-                <w:lang w:eastAsia="pt-BR"/>
-              </w:rPr>
-              <w:t>Marcelo de Almeida</w:t>
+              <w:t>Breno Gabriel e Marcelo de Almeida</w:t>
             </w:r>
           </w:p>
         </w:tc>
@@ -5211,23 +6566,7 @@
                 <w:color w:val="000000" w:themeColor="text1"/>
                 <w:lang w:eastAsia="pt-BR"/>
               </w:rPr>
-              <w:t>Breno Gabriel</w:t>
-            </w:r>
-            <w:r>
-              <w:rPr>
-                <w:rFonts w:ascii="Arial" w:hAnsi="Arial" w:cs="Arial"/>
-                <w:color w:val="000000" w:themeColor="text1"/>
-                <w:lang w:eastAsia="pt-BR"/>
-              </w:rPr>
-              <w:t xml:space="preserve"> e </w:t>
-            </w:r>
-            <w:r>
-              <w:rPr>
-                <w:rFonts w:ascii="Arial" w:hAnsi="Arial" w:cs="Arial"/>
-                <w:color w:val="000000" w:themeColor="text1"/>
-                <w:lang w:eastAsia="pt-BR"/>
-              </w:rPr>
-              <w:t>Marcelo de Almeida</w:t>
+              <w:t>Breno Gabriel e Marcelo de Almeida</w:t>
             </w:r>
           </w:p>
         </w:tc>
@@ -5343,9 +6682,9 @@
       </w:r>
     </w:p>
     <w:sectPr>
-      <w:headerReference w:type="even" r:id="rId11"/>
-      <w:footerReference w:type="default" r:id="rId12"/>
-      <w:headerReference w:type="first" r:id="rId13"/>
+      <w:headerReference w:type="even" r:id="rId12"/>
+      <w:footerReference w:type="default" r:id="rId13"/>
+      <w:headerReference w:type="first" r:id="rId14"/>
       <w:pgSz w:w="11906" w:h="16838"/>
       <w:pgMar w:top="2268" w:right="1134" w:bottom="1985" w:left="1701" w:header="709" w:footer="709" w:gutter="0"/>
       <w:pgNumType w:start="4"/>
@@ -5883,6 +7222,92 @@
     </w:lvl>
   </w:abstractNum>
   <w:abstractNum w:abstractNumId="4" w15:restartNumberingAfterBreak="0">
+    <w:nsid w:val="63DE76FE"/>
+    <w:multiLevelType w:val="hybridMultilevel"/>
+    <w:tmpl w:val="426CAD38"/>
+    <w:lvl w:ilvl="0" w:tplc="0416000F">
+      <w:start w:val="1"/>
+      <w:numFmt w:val="decimal"/>
+      <w:lvlText w:val="%1."/>
+      <w:lvlJc w:val="left"/>
+      <w:pPr>
+        <w:ind w:left="720" w:hanging="360"/>
+      </w:pPr>
+    </w:lvl>
+    <w:lvl w:ilvl="1" w:tplc="04160019" w:tentative="1">
+      <w:start w:val="1"/>
+      <w:numFmt w:val="lowerLetter"/>
+      <w:lvlText w:val="%2."/>
+      <w:lvlJc w:val="left"/>
+      <w:pPr>
+        <w:ind w:left="1440" w:hanging="360"/>
+      </w:pPr>
+    </w:lvl>
+    <w:lvl w:ilvl="2" w:tplc="0416001B" w:tentative="1">
+      <w:start w:val="1"/>
+      <w:numFmt w:val="lowerRoman"/>
+      <w:lvlText w:val="%3."/>
+      <w:lvlJc w:val="right"/>
+      <w:pPr>
+        <w:ind w:left="2160" w:hanging="180"/>
+      </w:pPr>
+    </w:lvl>
+    <w:lvl w:ilvl="3" w:tplc="0416000F" w:tentative="1">
+      <w:start w:val="1"/>
+      <w:numFmt w:val="decimal"/>
+      <w:lvlText w:val="%4."/>
+      <w:lvlJc w:val="left"/>
+      <w:pPr>
+        <w:ind w:left="2880" w:hanging="360"/>
+      </w:pPr>
+    </w:lvl>
+    <w:lvl w:ilvl="4" w:tplc="04160019" w:tentative="1">
+      <w:start w:val="1"/>
+      <w:numFmt w:val="lowerLetter"/>
+      <w:lvlText w:val="%5."/>
+      <w:lvlJc w:val="left"/>
+      <w:pPr>
+        <w:ind w:left="3600" w:hanging="360"/>
+      </w:pPr>
+    </w:lvl>
+    <w:lvl w:ilvl="5" w:tplc="0416001B" w:tentative="1">
+      <w:start w:val="1"/>
+      <w:numFmt w:val="lowerRoman"/>
+      <w:lvlText w:val="%6."/>
+      <w:lvlJc w:val="right"/>
+      <w:pPr>
+        <w:ind w:left="4320" w:hanging="180"/>
+      </w:pPr>
+    </w:lvl>
+    <w:lvl w:ilvl="6" w:tplc="0416000F" w:tentative="1">
+      <w:start w:val="1"/>
+      <w:numFmt w:val="decimal"/>
+      <w:lvlText w:val="%7."/>
+      <w:lvlJc w:val="left"/>
+      <w:pPr>
+        <w:ind w:left="5040" w:hanging="360"/>
+      </w:pPr>
+    </w:lvl>
+    <w:lvl w:ilvl="7" w:tplc="04160019" w:tentative="1">
+      <w:start w:val="1"/>
+      <w:numFmt w:val="lowerLetter"/>
+      <w:lvlText w:val="%8."/>
+      <w:lvlJc w:val="left"/>
+      <w:pPr>
+        <w:ind w:left="5760" w:hanging="360"/>
+      </w:pPr>
+    </w:lvl>
+    <w:lvl w:ilvl="8" w:tplc="0416001B" w:tentative="1">
+      <w:start w:val="1"/>
+      <w:numFmt w:val="lowerRoman"/>
+      <w:lvlText w:val="%9."/>
+      <w:lvlJc w:val="right"/>
+      <w:pPr>
+        <w:ind w:left="6480" w:hanging="180"/>
+      </w:pPr>
+    </w:lvl>
+  </w:abstractNum>
+  <w:abstractNum w:abstractNumId="5" w15:restartNumberingAfterBreak="0">
     <w:nsid w:val="6E8B2A69"/>
     <w:multiLevelType w:val="multilevel"/>
     <w:tmpl w:val="E1983106"/>
@@ -6009,7 +7434,7 @@
       </w:pPr>
     </w:lvl>
   </w:abstractNum>
-  <w:abstractNum w:abstractNumId="5" w15:restartNumberingAfterBreak="0">
+  <w:abstractNum w:abstractNumId="6" w15:restartNumberingAfterBreak="0">
     <w:nsid w:val="7B2644D4"/>
     <w:multiLevelType w:val="hybridMultilevel"/>
     <w:tmpl w:val="426CAD38"/>
@@ -6096,7 +7521,7 @@
     </w:lvl>
   </w:abstractNum>
   <w:num w:numId="1">
-    <w:abstractNumId w:val="4"/>
+    <w:abstractNumId w:val="5"/>
   </w:num>
   <w:num w:numId="2">
     <w:abstractNumId w:val="2"/>
@@ -6105,13 +7530,16 @@
     <w:abstractNumId w:val="3"/>
   </w:num>
   <w:num w:numId="4">
-    <w:abstractNumId w:val="5"/>
+    <w:abstractNumId w:val="6"/>
   </w:num>
   <w:num w:numId="5">
     <w:abstractNumId w:val="1"/>
   </w:num>
   <w:num w:numId="6">
     <w:abstractNumId w:val="0"/>
+  </w:num>
+  <w:num w:numId="7">
+    <w:abstractNumId w:val="4"/>
   </w:num>
 </w:numbering>
 </file>
@@ -6514,7 +7942,7 @@
   <w:style w:type="paragraph" w:default="1" w:styleId="Normal">
     <w:name w:val="Normal"/>
     <w:qFormat/>
-    <w:rsid w:val="00334BFA"/>
+    <w:rsid w:val="008F735A"/>
     <w:pPr>
       <w:spacing w:after="200" w:line="276" w:lineRule="auto"/>
     </w:pPr>
@@ -7826,14 +9254,6 @@
 </file>
 
 <file path=customXml/item1.xml><?xml version="1.0" encoding="utf-8"?>
-<p:properties xmlns:p="http://schemas.microsoft.com/office/2006/metadata/properties" xmlns:xsi="http://www.w3.org/2001/XMLSchema-instance" xmlns:pc="http://schemas.microsoft.com/office/infopath/2007/PartnerControls">
-  <documentManagement>
-    <ReferenceId xmlns="87c3b53b-6a81-4a65-bf5d-ba338b761abf" xsi:nil="true"/>
-  </documentManagement>
-</p:properties>
-</file>
-
-<file path=customXml/item2.xml><?xml version="1.0" encoding="utf-8"?>
 <?mso-contentType ?>
 <FormTemplates xmlns="http://schemas.microsoft.com/sharepoint/v3/contenttype/forms">
   <Display>DocumentLibraryForm</Display>
@@ -7842,7 +9262,19 @@
 </FormTemplates>
 </file>
 
+<file path=customXml/item2.xml><?xml version="1.0" encoding="utf-8"?>
+<p:properties xmlns:p="http://schemas.microsoft.com/office/2006/metadata/properties" xmlns:xsi="http://www.w3.org/2001/XMLSchema-instance" xmlns:pc="http://schemas.microsoft.com/office/infopath/2007/PartnerControls">
+  <documentManagement>
+    <ReferenceId xmlns="87c3b53b-6a81-4a65-bf5d-ba338b761abf" xsi:nil="true"/>
+  </documentManagement>
+</p:properties>
+</file>
+
 <file path=customXml/item3.xml><?xml version="1.0" encoding="utf-8"?>
+<b:Sources xmlns:b="http://schemas.openxmlformats.org/officeDocument/2006/bibliography" xmlns="http://schemas.openxmlformats.org/officeDocument/2006/bibliography" SelectedStyle="\APASixthEditionOfficeOnline.xsl" StyleName="APA" Version="6"/>
+</file>
+
+<file path=customXml/item4.xml><?xml version="1.0" encoding="utf-8"?>
 <ct:contentTypeSchema xmlns:ct="http://schemas.microsoft.com/office/2006/metadata/contentType" xmlns:ma="http://schemas.microsoft.com/office/2006/metadata/properties/metaAttributes" ct:_="" ma:_="" ma:contentTypeName="Document" ma:contentTypeID="0x0101002B8D2DF096E8E94E8A63488B9A21409F" ma:contentTypeVersion="3" ma:contentTypeDescription="Create a new document." ma:contentTypeScope="" ma:versionID="6ac82baafb084273ed1bc53824b4f201">
   <xsd:schema xmlns:xsd="http://www.w3.org/2001/XMLSchema" xmlns:xs="http://www.w3.org/2001/XMLSchema" xmlns:p="http://schemas.microsoft.com/office/2006/metadata/properties" xmlns:ns2="87c3b53b-6a81-4a65-bf5d-ba338b761abf" targetNamespace="http://schemas.microsoft.com/office/2006/metadata/properties" ma:root="true" ma:fieldsID="cd1a9e22828954b83565b6641eb377db" ns2:_="">
     <xsd:import namespace="87c3b53b-6a81-4a65-bf5d-ba338b761abf"/>
@@ -7980,11 +9412,15 @@
 </ct:contentTypeSchema>
 </file>
 
-<file path=customXml/item4.xml><?xml version="1.0" encoding="utf-8"?>
-<b:Sources xmlns:b="http://schemas.openxmlformats.org/officeDocument/2006/bibliography" xmlns="http://schemas.openxmlformats.org/officeDocument/2006/bibliography" SelectedStyle="\APASixthEditionOfficeOnline.xsl" StyleName="APA" Version="6"/>
+<file path=customXml/itemProps1.xml><?xml version="1.0" encoding="utf-8"?>
+<ds:datastoreItem xmlns:ds="http://schemas.openxmlformats.org/officeDocument/2006/customXml" ds:itemID="{1F51563A-C619-4232-8EC4-4547886A6BD8}">
+  <ds:schemaRefs>
+    <ds:schemaRef ds:uri="http://schemas.microsoft.com/sharepoint/v3/contenttype/forms"/>
+  </ds:schemaRefs>
+</ds:datastoreItem>
 </file>
 
-<file path=customXml/itemProps1.xml><?xml version="1.0" encoding="utf-8"?>
+<file path=customXml/itemProps2.xml><?xml version="1.0" encoding="utf-8"?>
 <ds:datastoreItem xmlns:ds="http://schemas.openxmlformats.org/officeDocument/2006/customXml" ds:itemID="{B81981C2-166F-46CC-8C0C-AEC09784FE3B}">
   <ds:schemaRefs>
     <ds:schemaRef ds:uri="http://schemas.microsoft.com/office/2006/metadata/properties"/>
@@ -7994,15 +9430,15 @@
 </ds:datastoreItem>
 </file>
 
-<file path=customXml/itemProps2.xml><?xml version="1.0" encoding="utf-8"?>
-<ds:datastoreItem xmlns:ds="http://schemas.openxmlformats.org/officeDocument/2006/customXml" ds:itemID="{1F51563A-C619-4232-8EC4-4547886A6BD8}">
+<file path=customXml/itemProps3.xml><?xml version="1.0" encoding="utf-8"?>
+<ds:datastoreItem xmlns:ds="http://schemas.openxmlformats.org/officeDocument/2006/customXml" ds:itemID="{462B93D9-D836-4805-AA23-A2ED540C2371}">
   <ds:schemaRefs>
-    <ds:schemaRef ds:uri="http://schemas.microsoft.com/sharepoint/v3/contenttype/forms"/>
+    <ds:schemaRef ds:uri="http://schemas.openxmlformats.org/officeDocument/2006/bibliography"/>
   </ds:schemaRefs>
 </ds:datastoreItem>
 </file>
 
-<file path=customXml/itemProps3.xml><?xml version="1.0" encoding="utf-8"?>
+<file path=customXml/itemProps4.xml><?xml version="1.0" encoding="utf-8"?>
 <ds:datastoreItem xmlns:ds="http://schemas.openxmlformats.org/officeDocument/2006/customXml" ds:itemID="{CB46DFE2-3E06-4BD7-B70C-5D332D3D6ECA}">
   <ds:schemaRefs>
     <ds:schemaRef ds:uri="http://schemas.microsoft.com/office/2006/metadata/contentType"/>
@@ -8018,12 +9454,4 @@
     <ds:schemaRef ds:uri="http://schemas.microsoft.com/internal/obd"/>
   </ds:schemaRefs>
 </ds:datastoreItem>
-</file>
-
-<file path=customXml/itemProps4.xml><?xml version="1.0" encoding="utf-8"?>
-<ds:datastoreItem xmlns:ds="http://schemas.openxmlformats.org/officeDocument/2006/customXml" ds:itemID="{462B93D9-D836-4805-AA23-A2ED540C2371}">
-  <ds:schemaRefs>
-    <ds:schemaRef ds:uri="http://schemas.openxmlformats.org/officeDocument/2006/bibliography"/>
-  </ds:schemaRefs>
-</ds:datastoreItem>
 </file>
</xml_diff>